<commit_message>
filled in assessment reflection
</commit_message>
<xml_diff>
--- a/ProcessReportV2.1.docx
+++ b/ProcessReportV2.1.docx
@@ -1,11 +1,12 @@
 
 <file path=word/document.xml><?xml version="1.0" encoding="utf-8"?>
-<w:document xmlns:wpc="http://schemas.microsoft.com/office/word/2010/wordprocessingCanvas" xmlns:mc="http://schemas.openxmlformats.org/markup-compatibility/2006" xmlns:o="urn:schemas-microsoft-com:office:office" xmlns:r="http://schemas.openxmlformats.org/officeDocument/2006/relationships" xmlns:m="http://schemas.openxmlformats.org/officeDocument/2006/math" xmlns:v="urn:schemas-microsoft-com:vml" xmlns:wp14="http://schemas.microsoft.com/office/word/2010/wordprocessingDrawing" xmlns:wp="http://schemas.openxmlformats.org/drawingml/2006/wordprocessingDrawing" xmlns:w10="urn:schemas-microsoft-com:office:word" xmlns:w="http://schemas.openxmlformats.org/wordprocessingml/2006/main" xmlns:w14="http://schemas.microsoft.com/office/word/2010/wordml" xmlns:wpg="http://schemas.microsoft.com/office/word/2010/wordprocessingGroup" xmlns:wpi="http://schemas.microsoft.com/office/word/2010/wordprocessingInk" xmlns:wne="http://schemas.microsoft.com/office/word/2006/wordml" xmlns:wps="http://schemas.microsoft.com/office/word/2010/wordprocessingShape" mc:Ignorable="w14 wp14">
+<w:document xmlns:wpc="http://schemas.microsoft.com/office/word/2010/wordprocessingCanvas" xmlns:mc="http://schemas.openxmlformats.org/markup-compatibility/2006" xmlns:o="urn:schemas-microsoft-com:office:office" xmlns:r="http://schemas.openxmlformats.org/officeDocument/2006/relationships" xmlns:m="http://schemas.openxmlformats.org/officeDocument/2006/math" xmlns:v="urn:schemas-microsoft-com:vml" xmlns:wp14="http://schemas.microsoft.com/office/word/2010/wordprocessingDrawing" xmlns:wp="http://schemas.openxmlformats.org/drawingml/2006/wordprocessingDrawing" xmlns:w10="urn:schemas-microsoft-com:office:word" xmlns:w="http://schemas.openxmlformats.org/wordprocessingml/2006/main" xmlns:w14="http://schemas.microsoft.com/office/word/2010/wordml" xmlns:w15="http://schemas.microsoft.com/office/word/2012/wordml" xmlns:wpg="http://schemas.microsoft.com/office/word/2010/wordprocessingGroup" xmlns:wpi="http://schemas.microsoft.com/office/word/2010/wordprocessingInk" xmlns:wne="http://schemas.microsoft.com/office/word/2006/wordml" xmlns:wps="http://schemas.microsoft.com/office/word/2010/wordprocessingShape" mc:Ignorable="w14 w15 wp14">
   <w:body>
     <w:p>
       <w:r>
         <w:rPr>
           <w:noProof/>
+          <w:lang w:val="en-GB" w:eastAsia="en-GB"/>
         </w:rPr>
         <w:drawing>
           <wp:anchor distT="0" distB="0" distL="114300" distR="114300" simplePos="0" relativeHeight="251666432" behindDoc="0" locked="0" layoutInCell="1" allowOverlap="1" wp14:anchorId="57689107" wp14:editId="2B634B08">
@@ -33,7 +34,7 @@
                     </pic:cNvPicPr>
                   </pic:nvPicPr>
                   <pic:blipFill>
-                    <a:blip r:embed="rId7" cstate="print">
+                    <a:blip r:embed="rId6" cstate="print">
                       <a:extLst>
                         <a:ext uri="{28A0092B-C50C-407E-A947-70E740481C1C}">
                           <a14:useLocalDpi xmlns:a14="http://schemas.microsoft.com/office/drawing/2010/main" val="0"/>
@@ -96,6 +97,7 @@
           <w:r>
             <w:rPr>
               <w:noProof/>
+              <w:lang w:val="en-GB" w:eastAsia="en-GB"/>
             </w:rPr>
             <mc:AlternateContent>
               <mc:Choice Requires="wpg">
@@ -277,7 +279,6 @@
                                     <w:dataBinding w:prefixMappings="xmlns:ns0='http://purl.org/dc/elements/1.1/' xmlns:ns1='http://schemas.openxmlformats.org/package/2006/metadata/core-properties' " w:xpath="/ns1:coreProperties[1]/ns0:title[1]" w:storeItemID="{6C3C8BC8-F283-45AE-878A-BAB7291924A1}"/>
                                     <w:text/>
                                   </w:sdtPr>
-                                  <w:sdtEndPr/>
                                   <w:sdtContent>
                                     <w:p>
                                       <w:pPr>
@@ -378,7 +379,7 @@
               </mc:Choice>
               <mc:Fallback>
                 <w:pict>
-                  <v:group id="Group 119" o:spid="_x0000_s1026" style="position:absolute;margin-left:-.75pt;margin-top:27pt;width:596.4pt;height:822.05pt;z-index:-251657216;mso-position-horizontal-relative:page;mso-position-vertical-relative:page" coordorigin="-2047" coordsize="75745,100169" o:gfxdata="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">
+                  <v:group w14:anchorId="02420A7A" id="Group 119" o:spid="_x0000_s1026" style="position:absolute;margin-left:-.75pt;margin-top:27pt;width:596.4pt;height:822.05pt;z-index:-251657216;mso-position-horizontal-relative:page;mso-position-vertical-relative:page" coordorigin="-2047" coordsize="75745,100169" o:gfxdata="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">
                     <v:rect id="Rectangle 120" o:spid="_x0000_s1027" style="position:absolute;left:-2047;top:75163;width:75740;height:2012;visibility:visible;mso-wrap-style:square;v-text-anchor:middle" o:gfxdata="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" fillcolor="black [3200]" stroked="f"/>
                     <v:rect id="Rectangle 121" o:spid="_x0000_s1028" style="position:absolute;left:-2047;top:76859;width:75744;height:23310;visibility:visible;mso-wrap-style:square;v-text-anchor:bottom" o:gfxdata="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" fillcolor="#cfcdcd [2894]" stroked="f">
                       <v:textbox inset="36pt,14.4pt,36pt,36pt">
@@ -526,6 +527,7 @@
           <w:r>
             <w:rPr>
               <w:noProof/>
+              <w:lang w:val="en-GB" w:eastAsia="en-GB"/>
             </w:rPr>
             <mc:AlternateContent>
               <mc:Choice Requires="wps">
@@ -626,8 +628,6 @@
                                   </w:rPr>
                                   <w:t>2.1</w:t>
                                 </w:r>
-                                <w:bookmarkStart w:id="0" w:name="_GoBack"/>
-                                <w:bookmarkEnd w:id="0"/>
                               </w:p>
                             </w:txbxContent>
                           </wps:txbx>
@@ -651,11 +651,7 @@
               </mc:Choice>
               <mc:Fallback>
                 <w:pict>
-                  <v:shapetype id="_x0000_t202" coordsize="21600,21600" o:spt="202" path="m,l,21600r21600,l21600,xe">
-                    <v:stroke joinstyle="miter"/>
-                    <v:path gradientshapeok="t" o:connecttype="rect"/>
-                  </v:shapetype>
-                  <v:shape id="Text Box 10" o:spid="_x0000_s1030" type="#_x0000_t202" style="position:absolute;margin-left:25.3pt;margin-top:224.2pt;width:76.5pt;height:23.25pt;z-index:251664384;visibility:visible;mso-wrap-style:square;mso-width-percent:0;mso-height-percent:0;mso-wrap-distance-left:9pt;mso-wrap-distance-top:0;mso-wrap-distance-right:9pt;mso-wrap-distance-bottom:0;mso-position-horizontal:right;mso-position-horizontal-relative:margin;mso-position-vertical:absolute;mso-position-vertical-relative:text;mso-width-percent:0;mso-height-percent:0;mso-width-relative:margin;mso-height-relative:margin;v-text-anchor:top" o:gfxdata="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" filled="f" stroked="f" strokeweight=".5pt">
+                  <v:shape w14:anchorId="0AD95913" id="Text Box 10" o:spid="_x0000_s1030" type="#_x0000_t202" style="position:absolute;margin-left:25.3pt;margin-top:224.2pt;width:76.5pt;height:23.25pt;z-index:251664384;visibility:visible;mso-wrap-style:square;mso-width-percent:0;mso-height-percent:0;mso-wrap-distance-left:9pt;mso-wrap-distance-top:0;mso-wrap-distance-right:9pt;mso-wrap-distance-bottom:0;mso-position-horizontal:right;mso-position-horizontal-relative:margin;mso-position-vertical:absolute;mso-position-vertical-relative:text;mso-width-percent:0;mso-height-percent:0;mso-width-relative:margin;mso-height-relative:margin;v-text-anchor:top" o:gfxdata="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" filled="f" stroked="f" strokeweight=".5pt">
                     <v:textbox>
                       <w:txbxContent>
                         <w:p>
@@ -707,8 +703,6 @@
                             </w:rPr>
                             <w:t>2.1</w:t>
                           </w:r>
-                          <w:bookmarkStart w:id="1" w:name="_GoBack"/>
-                          <w:bookmarkEnd w:id="1"/>
                         </w:p>
                       </w:txbxContent>
                     </v:textbox>
@@ -721,6 +715,7 @@
           <w:r>
             <w:rPr>
               <w:noProof/>
+              <w:lang w:val="en-GB" w:eastAsia="en-GB"/>
             </w:rPr>
             <w:drawing>
               <wp:anchor distT="0" distB="0" distL="114300" distR="114300" simplePos="0" relativeHeight="251663360" behindDoc="0" locked="0" layoutInCell="1" allowOverlap="1" wp14:anchorId="53C13500" wp14:editId="57A88D7E">
@@ -744,12 +739,12 @@
                         <pic:cNvPicPr/>
                       </pic:nvPicPr>
                       <pic:blipFill>
-                        <a:blip r:embed="rId8" cstate="print">
+                        <a:blip r:embed="rId7" cstate="print">
                           <a:biLevel thresh="75000"/>
                           <a:extLst>
                             <a:ext uri="{BEBA8EAE-BF5A-486C-A8C5-ECC9F3942E4B}">
                               <a14:imgProps xmlns:a14="http://schemas.microsoft.com/office/drawing/2010/main">
-                                <a14:imgLayer r:embed="rId9">
+                                <a14:imgLayer r:embed="rId8">
                                   <a14:imgEffect>
                                     <a14:brightnessContrast bright="-3000"/>
                                   </a14:imgEffect>
@@ -788,6 +783,7 @@
           <w:r>
             <w:rPr>
               <w:noProof/>
+              <w:lang w:val="en-GB" w:eastAsia="en-GB"/>
             </w:rPr>
             <mc:AlternateContent>
               <mc:Choice Requires="wps">
@@ -895,7 +891,7 @@
               </mc:Choice>
               <mc:Fallback>
                 <w:pict>
-                  <v:shape id="Text Box 5" o:spid="_x0000_s1031" type="#_x0000_t202" style="position:absolute;margin-left:0;margin-top:572.25pt;width:125.55pt;height:42.65pt;z-index:251662336;visibility:visible;mso-wrap-style:square;mso-width-percent:0;mso-height-percent:0;mso-wrap-distance-left:9pt;mso-wrap-distance-top:0;mso-wrap-distance-right:9pt;mso-wrap-distance-bottom:0;mso-position-horizontal:left;mso-position-horizontal-relative:margin;mso-position-vertical:absolute;mso-position-vertical-relative:text;mso-width-percent:0;mso-height-percent:0;mso-width-relative:page;mso-height-relative:margin;v-text-anchor:top" o:gfxdata="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" filled="f" stroked="f" strokeweight=".5pt">
+                  <v:shape w14:anchorId="4AF823B9" id="Text Box 5" o:spid="_x0000_s1031" type="#_x0000_t202" style="position:absolute;margin-left:0;margin-top:572.25pt;width:125.55pt;height:42.65pt;z-index:251662336;visibility:visible;mso-wrap-style:square;mso-width-percent:0;mso-height-percent:0;mso-wrap-distance-left:9pt;mso-wrap-distance-top:0;mso-wrap-distance-right:9pt;mso-wrap-distance-bottom:0;mso-position-horizontal:left;mso-position-horizontal-relative:margin;mso-position-vertical:absolute;mso-position-vertical-relative:text;mso-width-percent:0;mso-height-percent:0;mso-width-relative:page;mso-height-relative:margin;v-text-anchor:top" o:gfxdata="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" filled="f" stroked="f" strokeweight=".5pt">
                     <v:textbox>
                       <w:txbxContent>
                         <w:p>
@@ -943,6 +939,7 @@
           <w:r>
             <w:rPr>
               <w:noProof/>
+              <w:lang w:val="en-GB" w:eastAsia="en-GB"/>
             </w:rPr>
             <mc:AlternateContent>
               <mc:Choice Requires="wps">
@@ -1118,7 +1115,7 @@
               </mc:Choice>
               <mc:Fallback>
                 <w:pict>
-                  <v:shape id="Text Box 9" o:spid="_x0000_s1032" type="#_x0000_t202" style="position:absolute;margin-left:0;margin-top:605.65pt;width:198.75pt;height:104.65pt;z-index:251661312;visibility:visible;mso-wrap-style:square;mso-width-percent:0;mso-height-percent:0;mso-wrap-distance-left:9pt;mso-wrap-distance-top:0;mso-wrap-distance-right:9pt;mso-wrap-distance-bottom:0;mso-position-horizontal:left;mso-position-horizontal-relative:margin;mso-position-vertical:absolute;mso-position-vertical-relative:text;mso-width-percent:0;mso-height-percent:0;mso-width-relative:page;mso-height-relative:margin;v-text-anchor:top" o:gfxdata="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" filled="f" stroked="f" strokeweight=".5pt">
+                  <v:shape w14:anchorId="2A53FF84" id="Text Box 9" o:spid="_x0000_s1032" type="#_x0000_t202" style="position:absolute;margin-left:0;margin-top:605.65pt;width:198.75pt;height:104.65pt;z-index:251661312;visibility:visible;mso-wrap-style:square;mso-width-percent:0;mso-height-percent:0;mso-wrap-distance-left:9pt;mso-wrap-distance-top:0;mso-wrap-distance-right:9pt;mso-wrap-distance-bottom:0;mso-position-horizontal:left;mso-position-horizontal-relative:margin;mso-position-vertical:absolute;mso-position-vertical-relative:text;mso-width-percent:0;mso-height-percent:0;mso-width-relative:page;mso-height-relative:margin;v-text-anchor:top" o:gfxdata="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" filled="f" stroked="f" strokeweight=".5pt">
                     <v:textbox>
                       <w:txbxContent>
                         <w:p>
@@ -1234,6 +1231,7 @@
           <w:r>
             <w:rPr>
               <w:noProof/>
+              <w:lang w:val="en-GB" w:eastAsia="en-GB"/>
             </w:rPr>
             <mc:AlternateContent>
               <mc:Choice Requires="wps">
@@ -1306,9 +1304,9 @@
                   </wp:anchor>
                 </w:drawing>
               </mc:Choice>
-              <mc:Fallback xmlns:cx="http://schemas.microsoft.com/office/drawing/2014/chartex" xmlns:cx1="http://schemas.microsoft.com/office/drawing/2015/9/8/chartex" xmlns:cx2="http://schemas.microsoft.com/office/drawing/2015/10/21/chartex" xmlns:cx3="http://schemas.microsoft.com/office/drawing/2016/5/9/chartex" xmlns:cx4="http://schemas.microsoft.com/office/drawing/2016/5/10/chartex" xmlns:cx5="http://schemas.microsoft.com/office/drawing/2016/5/11/chartex" xmlns:cx6="http://schemas.microsoft.com/office/drawing/2016/5/12/chartex" xmlns:cx7="http://schemas.microsoft.com/office/drawing/2016/5/13/chartex" xmlns:cx8="http://schemas.microsoft.com/office/drawing/2016/5/14/chartex" xmlns:aink="http://schemas.microsoft.com/office/drawing/2016/ink" xmlns:am3d="http://schemas.microsoft.com/office/drawing/2017/model3d" xmlns:w15="http://schemas.microsoft.com/office/word/2012/wordml" xmlns:w16cid="http://schemas.microsoft.com/office/word/2016/wordml/cid" xmlns:w16se="http://schemas.microsoft.com/office/word/2015/wordml/symex">
+              <mc:Fallback>
                 <w:pict>
-                  <v:rect w14:anchorId="13891AB4" id="Rectangle 12" o:spid="_x0000_s1026" style="position:absolute;margin-left:-58.25pt;margin-top:602.2pt;width:568.05pt;height:3.55pt;z-index:251665408;visibility:visible;mso-wrap-style:square;mso-width-percent:0;mso-height-percent:0;mso-wrap-distance-left:9pt;mso-wrap-distance-top:0;mso-wrap-distance-right:9pt;mso-wrap-distance-bottom:0;mso-position-horizontal:absolute;mso-position-horizontal-relative:text;mso-position-vertical:absolute;mso-position-vertical-relative:text;mso-width-percent:0;mso-height-percent:0;mso-width-relative:margin;mso-height-relative:margin;v-text-anchor:middle" o:gfxdata="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" fillcolor="#c00000" strokecolor="#cfcdcd [2894]" strokeweight="2.25pt"/>
+                  <v:rect w14:anchorId="6D991A7E" id="Rectangle 12" o:spid="_x0000_s1026" style="position:absolute;margin-left:-58.25pt;margin-top:602.2pt;width:568.05pt;height:3.55pt;z-index:251665408;visibility:visible;mso-wrap-style:square;mso-width-percent:0;mso-height-percent:0;mso-wrap-distance-left:9pt;mso-wrap-distance-top:0;mso-wrap-distance-right:9pt;mso-wrap-distance-bottom:0;mso-position-horizontal:absolute;mso-position-horizontal-relative:text;mso-position-vertical:absolute;mso-position-vertical-relative:text;mso-width-percent:0;mso-height-percent:0;mso-width-relative:margin;mso-height-relative:margin;v-text-anchor:middle" o:gfxdata="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" fillcolor="#c00000" strokecolor="#cfcdcd [2894]" strokeweight="2.25pt"/>
                 </w:pict>
               </mc:Fallback>
             </mc:AlternateContent>
@@ -1328,12 +1326,12 @@
       <w:pPr>
         <w:pStyle w:val="Heading1"/>
       </w:pPr>
-      <w:bookmarkStart w:id="2" w:name="_Toc508979763"/>
+      <w:bookmarkStart w:id="0" w:name="_Toc508979763"/>
       <w:r>
         <w:lastRenderedPageBreak/>
         <w:t>Version History</w:t>
       </w:r>
-      <w:bookmarkEnd w:id="2"/>
+      <w:bookmarkEnd w:id="0"/>
     </w:p>
     <w:tbl>
       <w:tblPr>
@@ -3158,7 +3156,7 @@
               <w:lang w:val="en-US"/>
             </w:rPr>
           </w:pPr>
-          <w:hyperlink r:id="rId10" w:anchor="_Toc508979776" w:history="1">
+          <w:hyperlink r:id="rId9" w:anchor="_Toc508979776" w:history="1">
             <w:r>
               <w:rPr>
                 <w:rStyle w:val="Hyperlink"/>
@@ -4854,7 +4852,7 @@
       <w:pPr>
         <w:pStyle w:val="Heading1"/>
       </w:pPr>
-      <w:bookmarkStart w:id="3" w:name="_Toc508979764"/>
+      <w:bookmarkStart w:id="1" w:name="_Toc508979764"/>
       <w:r>
         <w:lastRenderedPageBreak/>
         <w:t xml:space="preserve">Week </w:t>
@@ -4862,7 +4860,7 @@
       <w:r>
         <w:t>1.5</w:t>
       </w:r>
-      <w:bookmarkEnd w:id="3"/>
+      <w:bookmarkEnd w:id="1"/>
     </w:p>
     <w:p>
       <w:pPr>
@@ -4871,7 +4869,7 @@
           <w:lang w:val="pt-PT"/>
         </w:rPr>
       </w:pPr>
-      <w:bookmarkStart w:id="4" w:name="_Toc508979765"/>
+      <w:bookmarkStart w:id="2" w:name="_Toc508979765"/>
       <w:r>
         <w:rPr>
           <w:lang w:val="pt-PT"/>
@@ -4884,7 +4882,7 @@
         </w:rPr>
         <w:t>0.5</w:t>
       </w:r>
-      <w:bookmarkEnd w:id="4"/>
+      <w:bookmarkEnd w:id="2"/>
     </w:p>
     <w:p>
       <w:pPr>
@@ -5155,14 +5153,14 @@
           <w:lang w:val="pt-PT"/>
         </w:rPr>
       </w:pPr>
-      <w:bookmarkStart w:id="5" w:name="_Toc508979766"/>
+      <w:bookmarkStart w:id="3" w:name="_Toc508979766"/>
       <w:r>
         <w:rPr>
           <w:lang w:val="pt-PT"/>
         </w:rPr>
         <w:t>Task Delegation</w:t>
       </w:r>
-      <w:bookmarkEnd w:id="5"/>
+      <w:bookmarkEnd w:id="3"/>
     </w:p>
     <w:tbl>
       <w:tblPr>
@@ -5746,7 +5744,7 @@
       <w:pPr>
         <w:pStyle w:val="Heading1"/>
       </w:pPr>
-      <w:bookmarkStart w:id="6" w:name="_Toc508979767"/>
+      <w:bookmarkStart w:id="4" w:name="_Toc508979767"/>
       <w:r>
         <w:lastRenderedPageBreak/>
         <w:t xml:space="preserve">Week </w:t>
@@ -5754,7 +5752,7 @@
       <w:r>
         <w:t>2</w:t>
       </w:r>
-      <w:bookmarkEnd w:id="6"/>
+      <w:bookmarkEnd w:id="4"/>
     </w:p>
     <w:p>
       <w:pPr>
@@ -5763,7 +5761,7 @@
           <w:lang w:val="pt-PT"/>
         </w:rPr>
       </w:pPr>
-      <w:bookmarkStart w:id="7" w:name="_Toc508979768"/>
+      <w:bookmarkStart w:id="5" w:name="_Toc508979768"/>
       <w:r>
         <w:rPr>
           <w:lang w:val="pt-PT"/>
@@ -5782,7 +5780,7 @@
         </w:rPr>
         <w:t>.0</w:t>
       </w:r>
-      <w:bookmarkEnd w:id="7"/>
+      <w:bookmarkEnd w:id="5"/>
     </w:p>
     <w:p>
       <w:pPr>
@@ -6334,7 +6332,7 @@
       <w:pPr>
         <w:pStyle w:val="Heading1"/>
       </w:pPr>
-      <w:bookmarkStart w:id="8" w:name="_Toc508979769"/>
+      <w:bookmarkStart w:id="6" w:name="_Toc508979769"/>
       <w:r>
         <w:lastRenderedPageBreak/>
         <w:t xml:space="preserve">Week </w:t>
@@ -6342,7 +6340,7 @@
       <w:r>
         <w:t>3</w:t>
       </w:r>
-      <w:bookmarkEnd w:id="8"/>
+      <w:bookmarkEnd w:id="6"/>
     </w:p>
     <w:p>
       <w:pPr>
@@ -6351,7 +6349,7 @@
           <w:lang w:val="pt-PT"/>
         </w:rPr>
       </w:pPr>
-      <w:bookmarkStart w:id="9" w:name="_Toc508979770"/>
+      <w:bookmarkStart w:id="7" w:name="_Toc508979770"/>
       <w:r>
         <w:rPr>
           <w:lang w:val="pt-PT"/>
@@ -6370,7 +6368,7 @@
         </w:rPr>
         <w:t>.0</w:t>
       </w:r>
-      <w:bookmarkEnd w:id="9"/>
+      <w:bookmarkEnd w:id="7"/>
     </w:p>
     <w:p>
       <w:pPr>
@@ -6879,7 +6877,23 @@
           <w:rFonts w:cstheme="minorHAnsi"/>
           <w:color w:val="000000"/>
         </w:rPr>
-        <w:t>The mentor suggests changes to layout of the document: the MoSCoW section should be an appendix.</w:t>
+        <w:t xml:space="preserve">The mentor suggests changes to layout of the document: the </w:t>
+      </w:r>
+      <w:proofErr w:type="spellStart"/>
+      <w:r>
+        <w:rPr>
+          <w:rFonts w:cstheme="minorHAnsi"/>
+          <w:color w:val="000000"/>
+        </w:rPr>
+        <w:t>MoSCoW</w:t>
+      </w:r>
+      <w:proofErr w:type="spellEnd"/>
+      <w:r>
+        <w:rPr>
+          <w:rFonts w:cstheme="minorHAnsi"/>
+          <w:color w:val="000000"/>
+        </w:rPr>
+        <w:t xml:space="preserve"> section should be an appendix.</w:t>
       </w:r>
     </w:p>
     <w:p>
@@ -6951,7 +6965,7 @@
           <w:rStyle w:val="Heading2Char"/>
         </w:rPr>
       </w:pPr>
-      <w:bookmarkStart w:id="10" w:name="_Toc508979771"/>
+      <w:bookmarkStart w:id="8" w:name="_Toc508979771"/>
       <w:r>
         <w:rPr>
           <w:rStyle w:val="Heading2Char"/>
@@ -6964,7 +6978,7 @@
         </w:rPr>
         <w:t>3</w:t>
       </w:r>
-      <w:bookmarkEnd w:id="10"/>
+      <w:bookmarkEnd w:id="8"/>
       <w:r>
         <w:rPr>
           <w:rStyle w:val="Heading2Char"/>
@@ -8007,12 +8021,12 @@
       <w:pPr>
         <w:pStyle w:val="Heading1"/>
       </w:pPr>
-      <w:bookmarkStart w:id="11" w:name="_Toc508979772"/>
+      <w:bookmarkStart w:id="9" w:name="_Toc508979772"/>
       <w:r>
         <w:lastRenderedPageBreak/>
         <w:t>Week 4</w:t>
       </w:r>
-      <w:bookmarkEnd w:id="11"/>
+      <w:bookmarkEnd w:id="9"/>
     </w:p>
     <w:p>
       <w:pPr>
@@ -8021,7 +8035,7 @@
           <w:b/>
         </w:rPr>
       </w:pPr>
-      <w:bookmarkStart w:id="12" w:name="_Toc508979773"/>
+      <w:bookmarkStart w:id="10" w:name="_Toc508979773"/>
       <w:r>
         <w:rPr>
           <w:lang w:val="pt-PT"/>
@@ -8034,7 +8048,7 @@
         </w:rPr>
         <w:t>3.5</w:t>
       </w:r>
-      <w:bookmarkEnd w:id="12"/>
+      <w:bookmarkEnd w:id="10"/>
     </w:p>
     <w:p>
       <w:pPr>
@@ -8366,29 +8380,47 @@
           <w:sz w:val="24"/>
           <w:szCs w:val="24"/>
         </w:rPr>
-        <w:t xml:space="preserve">The next ProP </w:t>
-      </w:r>
+        <w:t xml:space="preserve">The next </w:t>
+      </w:r>
+      <w:proofErr w:type="spellStart"/>
       <w:r>
         <w:rPr>
           <w:rStyle w:val="fontstyle01"/>
           <w:sz w:val="24"/>
           <w:szCs w:val="24"/>
         </w:rPr>
-        <w:t>Meeting will be on Tuesday, and will be extended due to this meeting’s time</w:t>
-      </w:r>
-      <w:r>
-        <w:rPr>
-          <w:rFonts w:ascii="ArialMT" w:hAnsi="ArialMT"/>
-          <w:color w:val="000000"/>
-        </w:rPr>
-        <w:br/>
-      </w:r>
+        <w:t>ProP</w:t>
+      </w:r>
+      <w:proofErr w:type="spellEnd"/>
       <w:r>
         <w:rPr>
           <w:rStyle w:val="fontstyle01"/>
           <w:sz w:val="24"/>
           <w:szCs w:val="24"/>
         </w:rPr>
+        <w:t xml:space="preserve"> </w:t>
+      </w:r>
+      <w:r>
+        <w:rPr>
+          <w:rStyle w:val="fontstyle01"/>
+          <w:sz w:val="24"/>
+          <w:szCs w:val="24"/>
+        </w:rPr>
+        <w:t>Meeting will be on Tuesday, and will be extended due to this meeting’s time</w:t>
+      </w:r>
+      <w:r>
+        <w:rPr>
+          <w:rFonts w:ascii="ArialMT" w:hAnsi="ArialMT"/>
+          <w:color w:val="000000"/>
+        </w:rPr>
+        <w:br/>
+      </w:r>
+      <w:r>
+        <w:rPr>
+          <w:rStyle w:val="fontstyle01"/>
+          <w:sz w:val="24"/>
+          <w:szCs w:val="24"/>
+        </w:rPr>
         <w:t>being cut short.</w:t>
       </w:r>
     </w:p>
@@ -8420,7 +8452,23 @@
           <w:rFonts w:ascii="ArialMT" w:hAnsi="ArialMT"/>
           <w:color w:val="000000"/>
         </w:rPr>
-        <w:t xml:space="preserve">We have assisted the mentor in setting up his local git repository. </w:t>
+        <w:t xml:space="preserve">We have assisted the mentor in setting up his local </w:t>
+      </w:r>
+      <w:proofErr w:type="spellStart"/>
+      <w:r>
+        <w:rPr>
+          <w:rFonts w:ascii="ArialMT" w:hAnsi="ArialMT"/>
+          <w:color w:val="000000"/>
+        </w:rPr>
+        <w:t>git</w:t>
+      </w:r>
+      <w:proofErr w:type="spellEnd"/>
+      <w:r>
+        <w:rPr>
+          <w:rFonts w:ascii="ArialMT" w:hAnsi="ArialMT"/>
+          <w:color w:val="000000"/>
+        </w:rPr>
+        <w:t xml:space="preserve"> repository. </w:t>
       </w:r>
       <w:r>
         <w:rPr>
@@ -8452,7 +8500,25 @@
           <w:sz w:val="24"/>
           <w:szCs w:val="24"/>
         </w:rPr>
-        <w:t xml:space="preserve"> has pushed the comments on git.</w:t>
+        <w:t xml:space="preserve"> has pushed the comments on </w:t>
+      </w:r>
+      <w:proofErr w:type="spellStart"/>
+      <w:r>
+        <w:rPr>
+          <w:rStyle w:val="fontstyle01"/>
+          <w:sz w:val="24"/>
+          <w:szCs w:val="24"/>
+        </w:rPr>
+        <w:t>git</w:t>
+      </w:r>
+      <w:proofErr w:type="spellEnd"/>
+      <w:r>
+        <w:rPr>
+          <w:rStyle w:val="fontstyle01"/>
+          <w:sz w:val="24"/>
+          <w:szCs w:val="24"/>
+        </w:rPr>
+        <w:t>.</w:t>
       </w:r>
     </w:p>
     <w:p>
@@ -8513,14 +8579,14 @@
           <w:lang w:val="pt-PT"/>
         </w:rPr>
       </w:pPr>
-      <w:bookmarkStart w:id="13" w:name="_Toc508979774"/>
+      <w:bookmarkStart w:id="11" w:name="_Toc508979774"/>
       <w:r>
         <w:rPr>
           <w:lang w:val="pt-PT"/>
         </w:rPr>
         <w:t>Task Delegation</w:t>
       </w:r>
-      <w:bookmarkEnd w:id="13"/>
+      <w:bookmarkEnd w:id="11"/>
     </w:p>
     <w:tbl>
       <w:tblPr>
@@ -8685,9 +8751,11 @@
               </w:rPr>
               <w:t>T.</w:t>
             </w:r>
+            <w:proofErr w:type="spellStart"/>
             <w:r>
               <w:t>Hoàng</w:t>
             </w:r>
+            <w:proofErr w:type="spellEnd"/>
           </w:p>
         </w:tc>
         <w:tc>
@@ -9028,7 +9096,23 @@
           <w:rFonts w:ascii="ArialMT" w:hAnsi="ArialMT"/>
           <w:color w:val="000000"/>
         </w:rPr>
-        <w:t xml:space="preserve"> received the feedback on our git repository. Therefore, the meeting was shorter than expected as we only had to clarify </w:t>
+        <w:t xml:space="preserve"> received the feedback on our </w:t>
+      </w:r>
+      <w:proofErr w:type="spellStart"/>
+      <w:r>
+        <w:rPr>
+          <w:rFonts w:ascii="ArialMT" w:hAnsi="ArialMT"/>
+          <w:color w:val="000000"/>
+        </w:rPr>
+        <w:t>git</w:t>
+      </w:r>
+      <w:proofErr w:type="spellEnd"/>
+      <w:r>
+        <w:rPr>
+          <w:rFonts w:ascii="ArialMT" w:hAnsi="ArialMT"/>
+          <w:color w:val="000000"/>
+        </w:rPr>
+        <w:t xml:space="preserve"> repository. Therefore, the meeting was shorter than expected as we only had to clarify </w:t>
       </w:r>
       <w:r>
         <w:rPr>
@@ -9649,9 +9733,11 @@
               </w:rPr>
               <w:t>T.</w:t>
             </w:r>
+            <w:proofErr w:type="spellStart"/>
             <w:r>
               <w:t>Hoàng</w:t>
             </w:r>
+            <w:proofErr w:type="spellEnd"/>
           </w:p>
         </w:tc>
         <w:tc>
@@ -10306,12 +10392,12 @@
       <w:pPr>
         <w:pStyle w:val="Heading1"/>
       </w:pPr>
-      <w:bookmarkStart w:id="14" w:name="_Toc508979775"/>
+      <w:bookmarkStart w:id="12" w:name="_Toc508979775"/>
       <w:r>
         <w:lastRenderedPageBreak/>
         <w:t>Mark justification</w:t>
       </w:r>
-      <w:bookmarkEnd w:id="14"/>
+      <w:bookmarkEnd w:id="12"/>
     </w:p>
     <w:p>
       <w:pPr>
@@ -10336,6 +10422,7 @@
       <w:r>
         <w:rPr>
           <w:noProof/>
+          <w:lang w:val="en-GB" w:eastAsia="en-GB"/>
         </w:rPr>
         <w:drawing>
           <wp:inline distT="0" distB="0" distL="0" distR="0" wp14:anchorId="6944871A" wp14:editId="5E98FCD7">
@@ -10345,7 +10432,7 @@
             <wp:cNvGraphicFramePr/>
             <a:graphic xmlns:a="http://schemas.openxmlformats.org/drawingml/2006/main">
               <a:graphicData uri="http://schemas.openxmlformats.org/drawingml/2006/chart">
-                <c:chart xmlns:c="http://schemas.openxmlformats.org/drawingml/2006/chart" xmlns:r="http://schemas.openxmlformats.org/officeDocument/2006/relationships" r:id="rId11"/>
+                <c:chart xmlns:c="http://schemas.openxmlformats.org/drawingml/2006/chart" xmlns:r="http://schemas.openxmlformats.org/officeDocument/2006/relationships" r:id="rId10"/>
               </a:graphicData>
             </a:graphic>
           </wp:inline>
@@ -10686,6 +10773,7 @@
           <w:r>
             <w:rPr>
               <w:noProof/>
+              <w:lang w:val="en-GB" w:eastAsia="en-GB"/>
             </w:rPr>
             <mc:AlternateContent>
               <mc:Choice Requires="wpg">
@@ -10856,7 +10944,7 @@
                                       <w:szCs w:val="96"/>
                                     </w:rPr>
                                   </w:pPr>
-                                  <w:bookmarkStart w:id="15" w:name="_Toc508979776"/>
+                                  <w:bookmarkStart w:id="13" w:name="_Toc508979776"/>
                                   <w:r>
                                     <w:rPr>
                                       <w:rFonts w:eastAsiaTheme="majorEastAsia"/>
@@ -10864,9 +10952,18 @@
                                       <w:sz w:val="96"/>
                                       <w:szCs w:val="96"/>
                                     </w:rPr>
-                                    <w:t>Individual Reflection</w:t>
+                                    <w:t xml:space="preserve">Individual </w:t>
                                   </w:r>
-                                  <w:bookmarkEnd w:id="15"/>
+                                  <w:r>
+                                    <w:rPr>
+                                      <w:rFonts w:eastAsiaTheme="majorEastAsia"/>
+                                      <w:color w:val="auto"/>
+                                      <w:sz w:val="96"/>
+                                      <w:szCs w:val="96"/>
+                                    </w:rPr>
+                                    <w:t>Reflection</w:t>
+                                  </w:r>
+                                  <w:bookmarkEnd w:id="13"/>
                                 </w:p>
                                 <w:p>
                                   <w:pPr>
@@ -10903,7 +11000,7 @@
               </mc:Choice>
               <mc:Fallback>
                 <w:pict>
-                  <v:group id="Group 2" o:spid="_x0000_s1033" style="position:absolute;margin-left:-.75pt;margin-top:27pt;width:596.4pt;height:822.05pt;z-index:-251648000;mso-position-horizontal-relative:page;mso-position-vertical-relative:page" coordorigin="-2047" coordsize="75745,100169" o:gfxdata="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">
+                  <v:group w14:anchorId="111935AF" id="Group 2" o:spid="_x0000_s1033" style="position:absolute;margin-left:-.75pt;margin-top:27pt;width:596.4pt;height:822.05pt;z-index:-251648000;mso-position-horizontal-relative:page;mso-position-vertical-relative:page" coordorigin="-2047" coordsize="75745,100169" o:gfxdata="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">
                     <v:rect id="Rectangle 3" o:spid="_x0000_s1034" style="position:absolute;left:-2047;top:75163;width:75740;height:2012;visibility:visible;mso-wrap-style:square;v-text-anchor:middle" o:gfxdata="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" fillcolor="black [3200]" stroked="f"/>
                     <v:rect id="Rectangle 4" o:spid="_x0000_s1035" style="position:absolute;left:-2047;top:76859;width:75744;height:23310;visibility:visible;mso-wrap-style:square;v-text-anchor:bottom" o:gfxdata="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" fillcolor="#cfcdcd [2894]" stroked="f">
                       <v:textbox inset="36pt,14.4pt,36pt,36pt">
@@ -10938,7 +11035,7 @@
                                 <w:szCs w:val="96"/>
                               </w:rPr>
                             </w:pPr>
-                            <w:bookmarkStart w:id="15" w:name="_Toc508979776"/>
+                            <w:bookmarkStart w:id="14" w:name="_Toc508979776"/>
                             <w:r>
                               <w:rPr>
                                 <w:rFonts w:eastAsiaTheme="majorEastAsia"/>
@@ -10946,9 +11043,18 @@
                                 <w:sz w:val="96"/>
                                 <w:szCs w:val="96"/>
                               </w:rPr>
-                              <w:t>Individual Reflection</w:t>
+                              <w:t xml:space="preserve">Individual </w:t>
                             </w:r>
-                            <w:bookmarkEnd w:id="15"/>
+                            <w:r>
+                              <w:rPr>
+                                <w:rFonts w:eastAsiaTheme="majorEastAsia"/>
+                                <w:color w:val="auto"/>
+                                <w:sz w:val="96"/>
+                                <w:szCs w:val="96"/>
+                              </w:rPr>
+                              <w:t>Reflection</w:t>
+                            </w:r>
+                            <w:bookmarkEnd w:id="14"/>
                           </w:p>
                           <w:p>
                             <w:pPr>
@@ -10995,30 +11101,30 @@
       <w:pPr>
         <w:pStyle w:val="Heading1"/>
       </w:pPr>
-      <w:bookmarkStart w:id="16" w:name="_Toc508372869"/>
-      <w:bookmarkStart w:id="17" w:name="_Toc508374607"/>
-      <w:bookmarkStart w:id="18" w:name="_Toc508979777"/>
+      <w:bookmarkStart w:id="15" w:name="_Toc508372869"/>
+      <w:bookmarkStart w:id="16" w:name="_Toc508374607"/>
+      <w:bookmarkStart w:id="17" w:name="_Toc508979777"/>
       <w:r>
         <w:lastRenderedPageBreak/>
         <w:t>Dholon Akter</w:t>
       </w:r>
+      <w:bookmarkEnd w:id="15"/>
       <w:bookmarkEnd w:id="16"/>
       <w:bookmarkEnd w:id="17"/>
+    </w:p>
+    <w:p>
+      <w:pPr>
+        <w:pStyle w:val="Heading2"/>
+      </w:pPr>
+      <w:bookmarkStart w:id="18" w:name="_Toc508372870"/>
+      <w:bookmarkStart w:id="19" w:name="_Toc508374608"/>
+      <w:bookmarkStart w:id="20" w:name="_Toc508979778"/>
+      <w:r>
+        <w:t>SWOT Analysis</w:t>
+      </w:r>
       <w:bookmarkEnd w:id="18"/>
-    </w:p>
-    <w:p>
-      <w:pPr>
-        <w:pStyle w:val="Heading2"/>
-      </w:pPr>
-      <w:bookmarkStart w:id="19" w:name="_Toc508372870"/>
-      <w:bookmarkStart w:id="20" w:name="_Toc508374608"/>
-      <w:bookmarkStart w:id="21" w:name="_Toc508979778"/>
-      <w:r>
-        <w:t>SWOT Analysis</w:t>
-      </w:r>
       <w:bookmarkEnd w:id="19"/>
       <w:bookmarkEnd w:id="20"/>
-      <w:bookmarkEnd w:id="21"/>
     </w:p>
     <w:tbl>
       <w:tblPr>
@@ -11210,45 +11316,45 @@
       <w:pPr>
         <w:pStyle w:val="Heading2"/>
       </w:pPr>
-      <w:bookmarkStart w:id="22" w:name="_Toc508372871"/>
-      <w:bookmarkStart w:id="23" w:name="_Toc508374609"/>
-      <w:bookmarkStart w:id="24" w:name="_Toc508979779"/>
+      <w:bookmarkStart w:id="21" w:name="_Toc508372871"/>
+      <w:bookmarkStart w:id="22" w:name="_Toc508374609"/>
+      <w:bookmarkStart w:id="23" w:name="_Toc508979779"/>
       <w:r>
         <w:t>Learning moments</w:t>
       </w:r>
+      <w:bookmarkEnd w:id="21"/>
       <w:bookmarkEnd w:id="22"/>
       <w:bookmarkEnd w:id="23"/>
+    </w:p>
+    <w:p/>
+    <w:p>
+      <w:pPr>
+        <w:pStyle w:val="Heading2"/>
+      </w:pPr>
+      <w:bookmarkStart w:id="24" w:name="_Toc508372872"/>
+      <w:bookmarkStart w:id="25" w:name="_Toc508374610"/>
+      <w:bookmarkStart w:id="26" w:name="_Toc508979780"/>
+      <w:r>
+        <w:t>Self-evaluation of spent effort</w:t>
+      </w:r>
       <w:bookmarkEnd w:id="24"/>
-    </w:p>
-    <w:p/>
-    <w:p>
-      <w:pPr>
-        <w:pStyle w:val="Heading2"/>
-      </w:pPr>
-      <w:bookmarkStart w:id="25" w:name="_Toc508372872"/>
-      <w:bookmarkStart w:id="26" w:name="_Toc508374610"/>
-      <w:bookmarkStart w:id="27" w:name="_Toc508979780"/>
-      <w:r>
-        <w:t>Self-evaluation of spent effort</w:t>
-      </w:r>
       <w:bookmarkEnd w:id="25"/>
       <w:bookmarkEnd w:id="26"/>
+    </w:p>
+    <w:p/>
+    <w:p>
+      <w:pPr>
+        <w:pStyle w:val="Heading2"/>
+      </w:pPr>
+      <w:bookmarkStart w:id="27" w:name="_Toc508372873"/>
+      <w:bookmarkStart w:id="28" w:name="_Toc508374611"/>
+      <w:bookmarkStart w:id="29" w:name="_Toc508979781"/>
+      <w:r>
+        <w:t>Improvements for next project</w:t>
+      </w:r>
       <w:bookmarkEnd w:id="27"/>
-    </w:p>
-    <w:p/>
-    <w:p>
-      <w:pPr>
-        <w:pStyle w:val="Heading2"/>
-      </w:pPr>
-      <w:bookmarkStart w:id="28" w:name="_Toc508372873"/>
-      <w:bookmarkStart w:id="29" w:name="_Toc508374611"/>
-      <w:bookmarkStart w:id="30" w:name="_Toc508979781"/>
-      <w:r>
-        <w:t>Improvements for next project</w:t>
-      </w:r>
       <w:bookmarkEnd w:id="28"/>
       <w:bookmarkEnd w:id="29"/>
-      <w:bookmarkEnd w:id="30"/>
     </w:p>
     <w:p/>
     <w:p>
@@ -11272,30 +11378,30 @@
       <w:pPr>
         <w:pStyle w:val="Heading1"/>
       </w:pPr>
-      <w:bookmarkStart w:id="31" w:name="_Toc508372874"/>
-      <w:bookmarkStart w:id="32" w:name="_Toc508374612"/>
-      <w:bookmarkStart w:id="33" w:name="_Toc508979782"/>
+      <w:bookmarkStart w:id="30" w:name="_Toc508372874"/>
+      <w:bookmarkStart w:id="31" w:name="_Toc508374612"/>
+      <w:bookmarkStart w:id="32" w:name="_Toc508979782"/>
       <w:r>
         <w:lastRenderedPageBreak/>
         <w:t>Chanelle Hart</w:t>
       </w:r>
+      <w:bookmarkEnd w:id="30"/>
       <w:bookmarkEnd w:id="31"/>
       <w:bookmarkEnd w:id="32"/>
+    </w:p>
+    <w:p>
+      <w:pPr>
+        <w:pStyle w:val="Heading2"/>
+      </w:pPr>
+      <w:bookmarkStart w:id="33" w:name="_Toc508372875"/>
+      <w:bookmarkStart w:id="34" w:name="_Toc508374613"/>
+      <w:bookmarkStart w:id="35" w:name="_Toc508979783"/>
+      <w:r>
+        <w:t>SWOT Analysis</w:t>
+      </w:r>
       <w:bookmarkEnd w:id="33"/>
-    </w:p>
-    <w:p>
-      <w:pPr>
-        <w:pStyle w:val="Heading2"/>
-      </w:pPr>
-      <w:bookmarkStart w:id="34" w:name="_Toc508372875"/>
-      <w:bookmarkStart w:id="35" w:name="_Toc508374613"/>
-      <w:bookmarkStart w:id="36" w:name="_Toc508979783"/>
-      <w:r>
-        <w:t>SWOT Analysis</w:t>
-      </w:r>
       <w:bookmarkEnd w:id="34"/>
       <w:bookmarkEnd w:id="35"/>
-      <w:bookmarkEnd w:id="36"/>
     </w:p>
     <w:tbl>
       <w:tblPr>
@@ -11617,15 +11723,15 @@
       <w:pPr>
         <w:pStyle w:val="Heading2"/>
       </w:pPr>
-      <w:bookmarkStart w:id="37" w:name="_Toc508372876"/>
-      <w:bookmarkStart w:id="38" w:name="_Toc508374614"/>
-      <w:bookmarkStart w:id="39" w:name="_Toc508979784"/>
+      <w:bookmarkStart w:id="36" w:name="_Toc508372876"/>
+      <w:bookmarkStart w:id="37" w:name="_Toc508374614"/>
+      <w:bookmarkStart w:id="38" w:name="_Toc508979784"/>
       <w:r>
         <w:t>Learning moments</w:t>
       </w:r>
+      <w:bookmarkEnd w:id="36"/>
       <w:bookmarkEnd w:id="37"/>
       <w:bookmarkEnd w:id="38"/>
-      <w:bookmarkEnd w:id="39"/>
     </w:p>
     <w:p>
       <w:pPr>
@@ -11679,18 +11785,18 @@
       <w:pPr>
         <w:pStyle w:val="Heading2"/>
       </w:pPr>
-      <w:bookmarkStart w:id="40" w:name="_Toc508372877"/>
-      <w:bookmarkStart w:id="41" w:name="_Toc508374615"/>
-      <w:bookmarkStart w:id="42" w:name="_Toc508979785"/>
+      <w:bookmarkStart w:id="39" w:name="_Toc508372877"/>
+      <w:bookmarkStart w:id="40" w:name="_Toc508374615"/>
+      <w:bookmarkStart w:id="41" w:name="_Toc508979785"/>
       <w:r>
         <w:t>E</w:t>
       </w:r>
       <w:r>
         <w:t>valuation of spent effort</w:t>
       </w:r>
+      <w:bookmarkEnd w:id="39"/>
       <w:bookmarkEnd w:id="40"/>
       <w:bookmarkEnd w:id="41"/>
-      <w:bookmarkEnd w:id="42"/>
     </w:p>
     <w:p>
       <w:pPr>
@@ -11708,15 +11814,15 @@
       <w:pPr>
         <w:pStyle w:val="Heading2"/>
       </w:pPr>
-      <w:bookmarkStart w:id="43" w:name="_Toc508372878"/>
-      <w:bookmarkStart w:id="44" w:name="_Toc508374616"/>
-      <w:bookmarkStart w:id="45" w:name="_Toc508979786"/>
+      <w:bookmarkStart w:id="42" w:name="_Toc508372878"/>
+      <w:bookmarkStart w:id="43" w:name="_Toc508374616"/>
+      <w:bookmarkStart w:id="44" w:name="_Toc508979786"/>
       <w:r>
         <w:t>Improvements for next project</w:t>
       </w:r>
+      <w:bookmarkEnd w:id="42"/>
       <w:bookmarkEnd w:id="43"/>
       <w:bookmarkEnd w:id="44"/>
-      <w:bookmarkEnd w:id="45"/>
     </w:p>
     <w:p>
       <w:pPr>
@@ -11757,30 +11863,30 @@
       <w:pPr>
         <w:pStyle w:val="Heading1"/>
       </w:pPr>
-      <w:bookmarkStart w:id="46" w:name="_Toc508372879"/>
-      <w:bookmarkStart w:id="47" w:name="_Toc508374617"/>
-      <w:bookmarkStart w:id="48" w:name="_Toc508979787"/>
+      <w:bookmarkStart w:id="45" w:name="_Toc508372879"/>
+      <w:bookmarkStart w:id="46" w:name="_Toc508374617"/>
+      <w:bookmarkStart w:id="47" w:name="_Toc508979787"/>
       <w:r>
         <w:lastRenderedPageBreak/>
         <w:t>Talia Santos</w:t>
       </w:r>
+      <w:bookmarkEnd w:id="45"/>
       <w:bookmarkEnd w:id="46"/>
       <w:bookmarkEnd w:id="47"/>
+    </w:p>
+    <w:p>
+      <w:pPr>
+        <w:pStyle w:val="Heading2"/>
+      </w:pPr>
+      <w:bookmarkStart w:id="48" w:name="_Toc508372880"/>
+      <w:bookmarkStart w:id="49" w:name="_Toc508374618"/>
+      <w:bookmarkStart w:id="50" w:name="_Toc508979788"/>
+      <w:r>
+        <w:t>SWOT Analysis</w:t>
+      </w:r>
       <w:bookmarkEnd w:id="48"/>
-    </w:p>
-    <w:p>
-      <w:pPr>
-        <w:pStyle w:val="Heading2"/>
-      </w:pPr>
-      <w:bookmarkStart w:id="49" w:name="_Toc508372880"/>
-      <w:bookmarkStart w:id="50" w:name="_Toc508374618"/>
-      <w:bookmarkStart w:id="51" w:name="_Toc508979788"/>
-      <w:r>
-        <w:t>SWOT Analysis</w:t>
-      </w:r>
       <w:bookmarkEnd w:id="49"/>
       <w:bookmarkEnd w:id="50"/>
-      <w:bookmarkEnd w:id="51"/>
     </w:p>
     <w:tbl>
       <w:tblPr>
@@ -11847,19 +11953,138 @@
                 <w:lang w:val="pt-PT"/>
               </w:rPr>
             </w:pPr>
-          </w:p>
-          <w:p>
-            <w:pPr>
-              <w:rPr>
-                <w:lang w:val="pt-PT"/>
-              </w:rPr>
-            </w:pPr>
+            <w:r>
+              <w:rPr>
+                <w:lang w:val="pt-PT"/>
+              </w:rPr>
+              <w:t>Presenting skills</w:t>
+            </w:r>
+          </w:p>
+          <w:p>
+            <w:pPr>
+              <w:rPr>
+                <w:lang w:val="pt-PT"/>
+              </w:rPr>
+            </w:pPr>
+            <w:r>
+              <w:rPr>
+                <w:lang w:val="pt-PT"/>
+              </w:rPr>
+              <w:t>Team work</w:t>
+            </w:r>
+          </w:p>
+          <w:p>
+            <w:pPr>
+              <w:rPr>
+                <w:lang w:val="pt-PT"/>
+              </w:rPr>
+            </w:pPr>
+            <w:r>
+              <w:rPr>
+                <w:lang w:val="pt-PT"/>
+              </w:rPr>
+              <w:t>Fairly dedicated</w:t>
+            </w:r>
           </w:p>
         </w:tc>
         <w:tc>
           <w:tcPr>
             <w:tcW w:w="4508" w:type="dxa"/>
           </w:tcPr>
+          <w:p>
+            <w:pPr>
+              <w:rPr>
+                <w:lang w:val="pt-PT"/>
+              </w:rPr>
+            </w:pPr>
+            <w:r>
+              <w:rPr>
+                <w:lang w:val="pt-PT"/>
+              </w:rPr>
+              <w:t>Problems with grasping concepts from courses’ knowledge necessary for this course.</w:t>
+            </w:r>
+          </w:p>
+          <w:p>
+            <w:pPr>
+              <w:rPr>
+                <w:lang w:val="pt-PT"/>
+              </w:rPr>
+            </w:pPr>
+            <w:r>
+              <w:rPr>
+                <w:lang w:val="pt-PT"/>
+              </w:rPr>
+              <w:t xml:space="preserve">Very easily </w:t>
+            </w:r>
+            <w:r>
+              <w:rPr>
+                <w:lang w:val="pt-PT"/>
+              </w:rPr>
+              <w:t>have trouble with specific tasks</w:t>
+            </w:r>
+            <w:r>
+              <w:rPr>
+                <w:lang w:val="pt-PT"/>
+              </w:rPr>
+              <w:t xml:space="preserve"> due to having difficulties </w:t>
+            </w:r>
+            <w:r>
+              <w:rPr>
+                <w:lang w:val="pt-PT"/>
+              </w:rPr>
+              <w:t>with the base knowledge.</w:t>
+            </w:r>
+          </w:p>
+          <w:p>
+            <w:pPr>
+              <w:rPr>
+                <w:lang w:val="pt-PT"/>
+              </w:rPr>
+            </w:pPr>
+            <w:r>
+              <w:rPr>
+                <w:lang w:val="pt-PT"/>
+              </w:rPr>
+              <w:t>H</w:t>
+            </w:r>
+            <w:r>
+              <w:rPr>
+                <w:lang w:val="pt-PT"/>
+              </w:rPr>
+              <w:t>orrible time management.</w:t>
+            </w:r>
+          </w:p>
+          <w:p>
+            <w:pPr>
+              <w:rPr>
+                <w:lang w:val="pt-PT"/>
+              </w:rPr>
+            </w:pPr>
+            <w:r>
+              <w:rPr>
+                <w:lang w:val="pt-PT"/>
+              </w:rPr>
+              <w:t xml:space="preserve">Proactivity </w:t>
+            </w:r>
+            <w:r>
+              <w:rPr>
+                <w:lang w:val="pt-PT"/>
+              </w:rPr>
+              <w:t>leaves much to be desired</w:t>
+            </w:r>
+            <w:r>
+              <w:rPr>
+                <w:lang w:val="pt-PT"/>
+              </w:rPr>
+              <w:t xml:space="preserve"> at times</w:t>
+            </w:r>
+            <w:r>
+              <w:rPr>
+                <w:lang w:val="pt-PT"/>
+              </w:rPr>
+              <w:t>.</w:t>
+            </w:r>
+          </w:p>
           <w:p>
             <w:pPr>
               <w:rPr>
@@ -11924,6 +12149,94 @@
                 <w:lang w:val="pt-PT"/>
               </w:rPr>
             </w:pPr>
+            <w:r>
+              <w:rPr>
+                <w:lang w:val="pt-PT"/>
+              </w:rPr>
+              <w:t xml:space="preserve">Ogranize time better so my performance in </w:t>
+            </w:r>
+            <w:r>
+              <w:rPr>
+                <w:lang w:val="pt-PT"/>
+              </w:rPr>
+              <w:t>both the project and</w:t>
+            </w:r>
+            <w:r>
+              <w:rPr>
+                <w:lang w:val="pt-PT"/>
+              </w:rPr>
+              <w:t xml:space="preserve"> other courses does not suffer.</w:t>
+            </w:r>
+          </w:p>
+          <w:p>
+            <w:pPr>
+              <w:rPr>
+                <w:lang w:val="pt-PT"/>
+              </w:rPr>
+            </w:pPr>
+            <w:r>
+              <w:rPr>
+                <w:lang w:val="pt-PT"/>
+              </w:rPr>
+              <w:t>Ask for help more.</w:t>
+            </w:r>
+          </w:p>
+          <w:p>
+            <w:pPr>
+              <w:rPr>
+                <w:lang w:val="pt-PT"/>
+              </w:rPr>
+            </w:pPr>
+            <w:r>
+              <w:rPr>
+                <w:lang w:val="pt-PT"/>
+              </w:rPr>
+              <w:t>Research more</w:t>
+            </w:r>
+            <w:r>
+              <w:rPr>
+                <w:lang w:val="pt-PT"/>
+              </w:rPr>
+              <w:t xml:space="preserve"> to make up for gaps in knowledge</w:t>
+            </w:r>
+            <w:r>
+              <w:rPr>
+                <w:lang w:val="pt-PT"/>
+              </w:rPr>
+              <w:t>.</w:t>
+            </w:r>
+          </w:p>
+          <w:p>
+            <w:pPr>
+              <w:rPr>
+                <w:lang w:val="pt-PT"/>
+              </w:rPr>
+            </w:pPr>
+            <w:r>
+              <w:rPr>
+                <w:lang w:val="pt-PT"/>
+              </w:rPr>
+              <w:t xml:space="preserve">Develop better organizational skills to achieve better time management, and therefore, become more </w:t>
+            </w:r>
+            <w:r>
+              <w:rPr>
+                <w:lang w:val="en-GB"/>
+              </w:rPr>
+              <w:t>efficient</w:t>
+            </w:r>
+            <w:r>
+              <w:rPr>
+                <w:lang w:val="pt-PT"/>
+              </w:rPr>
+              <w:t>.</w:t>
+            </w:r>
+          </w:p>
+          <w:p>
+            <w:pPr>
+              <w:rPr>
+                <w:lang w:val="pt-PT"/>
+              </w:rPr>
+            </w:pPr>
           </w:p>
         </w:tc>
         <w:tc>
@@ -11936,13 +12249,52 @@
                 <w:lang w:val="pt-PT"/>
               </w:rPr>
             </w:pPr>
-          </w:p>
-          <w:p>
-            <w:pPr>
-              <w:rPr>
-                <w:lang w:val="pt-PT"/>
-              </w:rPr>
-            </w:pPr>
+            <w:r>
+              <w:rPr>
+                <w:lang w:val="pt-PT"/>
+              </w:rPr>
+              <w:t>Problems juggling time between project and o</w:t>
+            </w:r>
+            <w:r>
+              <w:rPr>
+                <w:lang w:val="pt-PT"/>
+              </w:rPr>
+              <w:t>ther assignments from other courses.</w:t>
+            </w:r>
+          </w:p>
+          <w:p>
+            <w:pPr>
+              <w:rPr>
+                <w:lang w:val="pt-PT"/>
+              </w:rPr>
+            </w:pPr>
+            <w:r>
+              <w:rPr>
+                <w:lang w:val="pt-PT"/>
+              </w:rPr>
+              <w:t>Being at a complete loss of what to do to keep up with the rest of the team’s skills</w:t>
+            </w:r>
+            <w:r>
+              <w:rPr>
+                <w:lang w:val="pt-PT"/>
+              </w:rPr>
+              <w:t xml:space="preserve"> and being afraid to communicate it</w:t>
+            </w:r>
+            <w:r>
+              <w:rPr>
+                <w:lang w:val="pt-PT"/>
+              </w:rPr>
+              <w:t>.</w:t>
+            </w:r>
+          </w:p>
+          <w:p>
+            <w:pPr>
+              <w:rPr>
+                <w:lang w:val="pt-PT"/>
+              </w:rPr>
+            </w:pPr>
+            <w:bookmarkStart w:id="51" w:name="_GoBack"/>
+            <w:bookmarkEnd w:id="51"/>
           </w:p>
         </w:tc>
       </w:tr>
@@ -11968,7 +12320,42 @@
       <w:bookmarkEnd w:id="53"/>
       <w:bookmarkEnd w:id="54"/>
     </w:p>
-    <w:p/>
+    <w:p>
+      <w:pPr>
+        <w:pStyle w:val="ListParagraph"/>
+        <w:numPr>
+          <w:ilvl w:val="0"/>
+          <w:numId w:val="44"/>
+        </w:numPr>
+      </w:pPr>
+      <w:r>
+        <w:t>I realized very quickly that sometimes getting everyone on the same page took more effort and better communication than I ever thought, but that ultimately, it was our differences as individuals that made for the best results since we can get a diverse variety of opinions and points of view at times.</w:t>
+      </w:r>
+    </w:p>
+    <w:p>
+      <w:pPr>
+        <w:pStyle w:val="ListParagraph"/>
+        <w:numPr>
+          <w:ilvl w:val="0"/>
+          <w:numId w:val="44"/>
+        </w:numPr>
+      </w:pPr>
+      <w:r>
+        <w:t>Communicating your difficulties and asking for help can actually speed up tasks within the project, and it’s alright to ask for help.</w:t>
+      </w:r>
+    </w:p>
+    <w:p>
+      <w:pPr>
+        <w:pStyle w:val="ListParagraph"/>
+        <w:numPr>
+          <w:ilvl w:val="0"/>
+          <w:numId w:val="44"/>
+        </w:numPr>
+      </w:pPr>
+      <w:r>
+        <w:t>Organizing is truly essential, could clearly see the difference in the different meetings we’ve had.</w:t>
+      </w:r>
+    </w:p>
     <w:p>
       <w:pPr>
         <w:pStyle w:val="Heading2"/>
@@ -11983,7 +12370,17 @@
       <w:bookmarkEnd w:id="56"/>
       <w:bookmarkEnd w:id="57"/>
     </w:p>
-    <w:p/>
+    <w:p>
+      <w:r>
+        <w:t>Spent effort was sufficient</w:t>
+      </w:r>
+      <w:r>
+        <w:t>,</w:t>
+      </w:r>
+      <w:r>
+        <w:t xml:space="preserve"> I’d like to say.</w:t>
+      </w:r>
+    </w:p>
     <w:p>
       <w:pPr>
         <w:pStyle w:val="Heading2"/>
@@ -12736,8 +13133,8 @@
 </file>
 
 <file path=word/numbering.xml><?xml version="1.0" encoding="utf-8"?>
-<w:numbering xmlns:wpc="http://schemas.microsoft.com/office/word/2010/wordprocessingCanvas" xmlns:mc="http://schemas.openxmlformats.org/markup-compatibility/2006" xmlns:o="urn:schemas-microsoft-com:office:office" xmlns:r="http://schemas.openxmlformats.org/officeDocument/2006/relationships" xmlns:m="http://schemas.openxmlformats.org/officeDocument/2006/math" xmlns:v="urn:schemas-microsoft-com:vml" xmlns:wp14="http://schemas.microsoft.com/office/word/2010/wordprocessingDrawing" xmlns:wp="http://schemas.openxmlformats.org/drawingml/2006/wordprocessingDrawing" xmlns:w10="urn:schemas-microsoft-com:office:word" xmlns:w="http://schemas.openxmlformats.org/wordprocessingml/2006/main" xmlns:w14="http://schemas.microsoft.com/office/word/2010/wordml" xmlns:wpg="http://schemas.microsoft.com/office/word/2010/wordprocessingGroup" xmlns:wpi="http://schemas.microsoft.com/office/word/2010/wordprocessingInk" xmlns:wne="http://schemas.microsoft.com/office/word/2006/wordml" xmlns:wps="http://schemas.microsoft.com/office/word/2010/wordprocessingShape" mc:Ignorable="w14 wp14">
-  <w:abstractNum w:abstractNumId="0">
+<w:numbering xmlns:wpc="http://schemas.microsoft.com/office/word/2010/wordprocessingCanvas" xmlns:mc="http://schemas.openxmlformats.org/markup-compatibility/2006" xmlns:o="urn:schemas-microsoft-com:office:office" xmlns:r="http://schemas.openxmlformats.org/officeDocument/2006/relationships" xmlns:m="http://schemas.openxmlformats.org/officeDocument/2006/math" xmlns:v="urn:schemas-microsoft-com:vml" xmlns:wp14="http://schemas.microsoft.com/office/word/2010/wordprocessingDrawing" xmlns:wp="http://schemas.openxmlformats.org/drawingml/2006/wordprocessingDrawing" xmlns:w10="urn:schemas-microsoft-com:office:word" xmlns:w="http://schemas.openxmlformats.org/wordprocessingml/2006/main" xmlns:w14="http://schemas.microsoft.com/office/word/2010/wordml" xmlns:w15="http://schemas.microsoft.com/office/word/2012/wordml" xmlns:wpg="http://schemas.microsoft.com/office/word/2010/wordprocessingGroup" xmlns:wpi="http://schemas.microsoft.com/office/word/2010/wordprocessingInk" xmlns:wne="http://schemas.microsoft.com/office/word/2006/wordml" xmlns:wps="http://schemas.microsoft.com/office/word/2010/wordprocessingShape" mc:Ignorable="w14 w15 wp14">
+  <w:abstractNum w:abstractNumId="0" w15:restartNumberingAfterBreak="0">
     <w:nsid w:val="02791DC6"/>
     <w:multiLevelType w:val="hybridMultilevel"/>
     <w:tmpl w:val="CBEA8A2C"/>
@@ -12823,7 +13220,7 @@
       </w:pPr>
     </w:lvl>
   </w:abstractNum>
-  <w:abstractNum w:abstractNumId="1">
+  <w:abstractNum w:abstractNumId="1" w15:restartNumberingAfterBreak="0">
     <w:nsid w:val="03767103"/>
     <w:multiLevelType w:val="hybridMultilevel"/>
     <w:tmpl w:val="99E0AADA"/>
@@ -12936,7 +13333,7 @@
       </w:rPr>
     </w:lvl>
   </w:abstractNum>
-  <w:abstractNum w:abstractNumId="2">
+  <w:abstractNum w:abstractNumId="2" w15:restartNumberingAfterBreak="0">
     <w:nsid w:val="07242288"/>
     <w:multiLevelType w:val="hybridMultilevel"/>
     <w:tmpl w:val="DBD07684"/>
@@ -13049,7 +13446,7 @@
       </w:rPr>
     </w:lvl>
   </w:abstractNum>
-  <w:abstractNum w:abstractNumId="3">
+  <w:abstractNum w:abstractNumId="3" w15:restartNumberingAfterBreak="0">
     <w:nsid w:val="08777E08"/>
     <w:multiLevelType w:val="hybridMultilevel"/>
     <w:tmpl w:val="8132C7C8"/>
@@ -13162,7 +13559,7 @@
       </w:rPr>
     </w:lvl>
   </w:abstractNum>
-  <w:abstractNum w:abstractNumId="4">
+  <w:abstractNum w:abstractNumId="4" w15:restartNumberingAfterBreak="0">
     <w:nsid w:val="12A5757B"/>
     <w:multiLevelType w:val="hybridMultilevel"/>
     <w:tmpl w:val="85046766"/>
@@ -13275,7 +13672,7 @@
       </w:rPr>
     </w:lvl>
   </w:abstractNum>
-  <w:abstractNum w:abstractNumId="5">
+  <w:abstractNum w:abstractNumId="5" w15:restartNumberingAfterBreak="0">
     <w:nsid w:val="12CA7307"/>
     <w:multiLevelType w:val="hybridMultilevel"/>
     <w:tmpl w:val="71D0C4A8"/>
@@ -13365,7 +13762,7 @@
       </w:pPr>
     </w:lvl>
   </w:abstractNum>
-  <w:abstractNum w:abstractNumId="6">
+  <w:abstractNum w:abstractNumId="6" w15:restartNumberingAfterBreak="0">
     <w:nsid w:val="25710C7B"/>
     <w:multiLevelType w:val="hybridMultilevel"/>
     <w:tmpl w:val="8E98ECF8"/>
@@ -13451,7 +13848,7 @@
       </w:pPr>
     </w:lvl>
   </w:abstractNum>
-  <w:abstractNum w:abstractNumId="7">
+  <w:abstractNum w:abstractNumId="7" w15:restartNumberingAfterBreak="0">
     <w:nsid w:val="26217B67"/>
     <w:multiLevelType w:val="hybridMultilevel"/>
     <w:tmpl w:val="F0E2B03E"/>
@@ -13537,7 +13934,7 @@
       </w:pPr>
     </w:lvl>
   </w:abstractNum>
-  <w:abstractNum w:abstractNumId="8">
+  <w:abstractNum w:abstractNumId="8" w15:restartNumberingAfterBreak="0">
     <w:nsid w:val="262E6453"/>
     <w:multiLevelType w:val="hybridMultilevel"/>
     <w:tmpl w:val="FDC414F0"/>
@@ -13650,7 +14047,7 @@
       </w:rPr>
     </w:lvl>
   </w:abstractNum>
-  <w:abstractNum w:abstractNumId="9">
+  <w:abstractNum w:abstractNumId="9" w15:restartNumberingAfterBreak="0">
     <w:nsid w:val="2780050E"/>
     <w:multiLevelType w:val="hybridMultilevel"/>
     <w:tmpl w:val="24E26644"/>
@@ -13763,7 +14160,120 @@
       </w:rPr>
     </w:lvl>
   </w:abstractNum>
-  <w:abstractNum w:abstractNumId="10">
+  <w:abstractNum w:abstractNumId="10" w15:restartNumberingAfterBreak="0">
+    <w:nsid w:val="28B97229"/>
+    <w:multiLevelType w:val="hybridMultilevel"/>
+    <w:tmpl w:val="D85E18CA"/>
+    <w:lvl w:ilvl="0" w:tplc="08090001">
+      <w:start w:val="1"/>
+      <w:numFmt w:val="bullet"/>
+      <w:lvlText w:val=""/>
+      <w:lvlJc w:val="left"/>
+      <w:pPr>
+        <w:ind w:left="720" w:hanging="360"/>
+      </w:pPr>
+      <w:rPr>
+        <w:rFonts w:ascii="Symbol" w:hAnsi="Symbol" w:hint="default"/>
+      </w:rPr>
+    </w:lvl>
+    <w:lvl w:ilvl="1" w:tplc="08090003" w:tentative="1">
+      <w:start w:val="1"/>
+      <w:numFmt w:val="bullet"/>
+      <w:lvlText w:val="o"/>
+      <w:lvlJc w:val="left"/>
+      <w:pPr>
+        <w:ind w:left="1440" w:hanging="360"/>
+      </w:pPr>
+      <w:rPr>
+        <w:rFonts w:ascii="Courier New" w:hAnsi="Courier New" w:cs="Courier New" w:hint="default"/>
+      </w:rPr>
+    </w:lvl>
+    <w:lvl w:ilvl="2" w:tplc="08090005" w:tentative="1">
+      <w:start w:val="1"/>
+      <w:numFmt w:val="bullet"/>
+      <w:lvlText w:val=""/>
+      <w:lvlJc w:val="left"/>
+      <w:pPr>
+        <w:ind w:left="2160" w:hanging="360"/>
+      </w:pPr>
+      <w:rPr>
+        <w:rFonts w:ascii="Wingdings" w:hAnsi="Wingdings" w:hint="default"/>
+      </w:rPr>
+    </w:lvl>
+    <w:lvl w:ilvl="3" w:tplc="08090001" w:tentative="1">
+      <w:start w:val="1"/>
+      <w:numFmt w:val="bullet"/>
+      <w:lvlText w:val=""/>
+      <w:lvlJc w:val="left"/>
+      <w:pPr>
+        <w:ind w:left="2880" w:hanging="360"/>
+      </w:pPr>
+      <w:rPr>
+        <w:rFonts w:ascii="Symbol" w:hAnsi="Symbol" w:hint="default"/>
+      </w:rPr>
+    </w:lvl>
+    <w:lvl w:ilvl="4" w:tplc="08090003" w:tentative="1">
+      <w:start w:val="1"/>
+      <w:numFmt w:val="bullet"/>
+      <w:lvlText w:val="o"/>
+      <w:lvlJc w:val="left"/>
+      <w:pPr>
+        <w:ind w:left="3600" w:hanging="360"/>
+      </w:pPr>
+      <w:rPr>
+        <w:rFonts w:ascii="Courier New" w:hAnsi="Courier New" w:cs="Courier New" w:hint="default"/>
+      </w:rPr>
+    </w:lvl>
+    <w:lvl w:ilvl="5" w:tplc="08090005" w:tentative="1">
+      <w:start w:val="1"/>
+      <w:numFmt w:val="bullet"/>
+      <w:lvlText w:val=""/>
+      <w:lvlJc w:val="left"/>
+      <w:pPr>
+        <w:ind w:left="4320" w:hanging="360"/>
+      </w:pPr>
+      <w:rPr>
+        <w:rFonts w:ascii="Wingdings" w:hAnsi="Wingdings" w:hint="default"/>
+      </w:rPr>
+    </w:lvl>
+    <w:lvl w:ilvl="6" w:tplc="08090001" w:tentative="1">
+      <w:start w:val="1"/>
+      <w:numFmt w:val="bullet"/>
+      <w:lvlText w:val=""/>
+      <w:lvlJc w:val="left"/>
+      <w:pPr>
+        <w:ind w:left="5040" w:hanging="360"/>
+      </w:pPr>
+      <w:rPr>
+        <w:rFonts w:ascii="Symbol" w:hAnsi="Symbol" w:hint="default"/>
+      </w:rPr>
+    </w:lvl>
+    <w:lvl w:ilvl="7" w:tplc="08090003" w:tentative="1">
+      <w:start w:val="1"/>
+      <w:numFmt w:val="bullet"/>
+      <w:lvlText w:val="o"/>
+      <w:lvlJc w:val="left"/>
+      <w:pPr>
+        <w:ind w:left="5760" w:hanging="360"/>
+      </w:pPr>
+      <w:rPr>
+        <w:rFonts w:ascii="Courier New" w:hAnsi="Courier New" w:cs="Courier New" w:hint="default"/>
+      </w:rPr>
+    </w:lvl>
+    <w:lvl w:ilvl="8" w:tplc="08090005" w:tentative="1">
+      <w:start w:val="1"/>
+      <w:numFmt w:val="bullet"/>
+      <w:lvlText w:val=""/>
+      <w:lvlJc w:val="left"/>
+      <w:pPr>
+        <w:ind w:left="6480" w:hanging="360"/>
+      </w:pPr>
+      <w:rPr>
+        <w:rFonts w:ascii="Wingdings" w:hAnsi="Wingdings" w:hint="default"/>
+      </w:rPr>
+    </w:lvl>
+  </w:abstractNum>
+  <w:abstractNum w:abstractNumId="11" w15:restartNumberingAfterBreak="0">
     <w:nsid w:val="2980454D"/>
     <w:multiLevelType w:val="hybridMultilevel"/>
     <w:tmpl w:val="706696AA"/>
@@ -13877,7 +14387,7 @@
       </w:rPr>
     </w:lvl>
   </w:abstractNum>
-  <w:abstractNum w:abstractNumId="11">
+  <w:abstractNum w:abstractNumId="12" w15:restartNumberingAfterBreak="0">
     <w:nsid w:val="2990337B"/>
     <w:multiLevelType w:val="hybridMultilevel"/>
     <w:tmpl w:val="81005AD6"/>
@@ -13990,7 +14500,7 @@
       </w:rPr>
     </w:lvl>
   </w:abstractNum>
-  <w:abstractNum w:abstractNumId="12">
+  <w:abstractNum w:abstractNumId="13" w15:restartNumberingAfterBreak="0">
     <w:nsid w:val="29EC0079"/>
     <w:multiLevelType w:val="hybridMultilevel"/>
     <w:tmpl w:val="C5BEAF0A"/>
@@ -14076,7 +14586,7 @@
       </w:pPr>
     </w:lvl>
   </w:abstractNum>
-  <w:abstractNum w:abstractNumId="13">
+  <w:abstractNum w:abstractNumId="14" w15:restartNumberingAfterBreak="0">
     <w:nsid w:val="2A3B636F"/>
     <w:multiLevelType w:val="hybridMultilevel"/>
     <w:tmpl w:val="E30AB2EA"/>
@@ -14189,7 +14699,7 @@
       </w:rPr>
     </w:lvl>
   </w:abstractNum>
-  <w:abstractNum w:abstractNumId="14">
+  <w:abstractNum w:abstractNumId="15" w15:restartNumberingAfterBreak="0">
     <w:nsid w:val="2F8B1CAA"/>
     <w:multiLevelType w:val="hybridMultilevel"/>
     <w:tmpl w:val="98768DAE"/>
@@ -14275,7 +14785,7 @@
       </w:pPr>
     </w:lvl>
   </w:abstractNum>
-  <w:abstractNum w:abstractNumId="15">
+  <w:abstractNum w:abstractNumId="16" w15:restartNumberingAfterBreak="0">
     <w:nsid w:val="33283865"/>
     <w:multiLevelType w:val="hybridMultilevel"/>
     <w:tmpl w:val="4EE2BB5A"/>
@@ -14388,7 +14898,7 @@
       </w:rPr>
     </w:lvl>
   </w:abstractNum>
-  <w:abstractNum w:abstractNumId="16">
+  <w:abstractNum w:abstractNumId="17" w15:restartNumberingAfterBreak="0">
     <w:nsid w:val="3E7841F8"/>
     <w:multiLevelType w:val="hybridMultilevel"/>
     <w:tmpl w:val="86863A72"/>
@@ -14501,7 +15011,7 @@
       </w:rPr>
     </w:lvl>
   </w:abstractNum>
-  <w:abstractNum w:abstractNumId="17">
+  <w:abstractNum w:abstractNumId="18" w15:restartNumberingAfterBreak="0">
     <w:nsid w:val="44DF6DD6"/>
     <w:multiLevelType w:val="hybridMultilevel"/>
     <w:tmpl w:val="CE5633F4"/>
@@ -14615,7 +15125,7 @@
       </w:rPr>
     </w:lvl>
   </w:abstractNum>
-  <w:abstractNum w:abstractNumId="18">
+  <w:abstractNum w:abstractNumId="19" w15:restartNumberingAfterBreak="0">
     <w:nsid w:val="47D86130"/>
     <w:multiLevelType w:val="hybridMultilevel"/>
     <w:tmpl w:val="9490D102"/>
@@ -14701,7 +15211,7 @@
       </w:pPr>
     </w:lvl>
   </w:abstractNum>
-  <w:abstractNum w:abstractNumId="19">
+  <w:abstractNum w:abstractNumId="20" w15:restartNumberingAfterBreak="0">
     <w:nsid w:val="4AD5212B"/>
     <w:multiLevelType w:val="hybridMultilevel"/>
     <w:tmpl w:val="B8E2319A"/>
@@ -14790,7 +15300,7 @@
       </w:pPr>
     </w:lvl>
   </w:abstractNum>
-  <w:abstractNum w:abstractNumId="20">
+  <w:abstractNum w:abstractNumId="21" w15:restartNumberingAfterBreak="0">
     <w:nsid w:val="4C4A0881"/>
     <w:multiLevelType w:val="hybridMultilevel"/>
     <w:tmpl w:val="A38466C0"/>
@@ -14879,7 +15389,7 @@
       </w:pPr>
     </w:lvl>
   </w:abstractNum>
-  <w:abstractNum w:abstractNumId="21">
+  <w:abstractNum w:abstractNumId="22" w15:restartNumberingAfterBreak="0">
     <w:nsid w:val="4F0832CC"/>
     <w:multiLevelType w:val="hybridMultilevel"/>
     <w:tmpl w:val="0556F83C"/>
@@ -14992,7 +15502,7 @@
       </w:rPr>
     </w:lvl>
   </w:abstractNum>
-  <w:abstractNum w:abstractNumId="22">
+  <w:abstractNum w:abstractNumId="23" w15:restartNumberingAfterBreak="0">
     <w:nsid w:val="53DE40FA"/>
     <w:multiLevelType w:val="hybridMultilevel"/>
     <w:tmpl w:val="15A48300"/>
@@ -15106,7 +15616,7 @@
       </w:rPr>
     </w:lvl>
   </w:abstractNum>
-  <w:abstractNum w:abstractNumId="23">
+  <w:abstractNum w:abstractNumId="24" w15:restartNumberingAfterBreak="0">
     <w:nsid w:val="56EC555B"/>
     <w:multiLevelType w:val="hybridMultilevel"/>
     <w:tmpl w:val="7F147FD4"/>
@@ -15220,7 +15730,7 @@
       </w:rPr>
     </w:lvl>
   </w:abstractNum>
-  <w:abstractNum w:abstractNumId="24">
+  <w:abstractNum w:abstractNumId="25" w15:restartNumberingAfterBreak="0">
     <w:nsid w:val="5777439B"/>
     <w:multiLevelType w:val="hybridMultilevel"/>
     <w:tmpl w:val="81A2ABBA"/>
@@ -15333,7 +15843,7 @@
       </w:rPr>
     </w:lvl>
   </w:abstractNum>
-  <w:abstractNum w:abstractNumId="25">
+  <w:abstractNum w:abstractNumId="26" w15:restartNumberingAfterBreak="0">
     <w:nsid w:val="57936C74"/>
     <w:multiLevelType w:val="hybridMultilevel"/>
     <w:tmpl w:val="E620D940"/>
@@ -15447,7 +15957,7 @@
       </w:rPr>
     </w:lvl>
   </w:abstractNum>
-  <w:abstractNum w:abstractNumId="26">
+  <w:abstractNum w:abstractNumId="27" w15:restartNumberingAfterBreak="0">
     <w:nsid w:val="59A72A43"/>
     <w:multiLevelType w:val="hybridMultilevel"/>
     <w:tmpl w:val="15744D8E"/>
@@ -15561,7 +16071,7 @@
       </w:rPr>
     </w:lvl>
   </w:abstractNum>
-  <w:abstractNum w:abstractNumId="27">
+  <w:abstractNum w:abstractNumId="28" w15:restartNumberingAfterBreak="0">
     <w:nsid w:val="5A651653"/>
     <w:multiLevelType w:val="hybridMultilevel"/>
     <w:tmpl w:val="1EFAB6F4"/>
@@ -15675,7 +16185,7 @@
       </w:rPr>
     </w:lvl>
   </w:abstractNum>
-  <w:abstractNum w:abstractNumId="28">
+  <w:abstractNum w:abstractNumId="29" w15:restartNumberingAfterBreak="0">
     <w:nsid w:val="5FF87CD4"/>
     <w:multiLevelType w:val="hybridMultilevel"/>
     <w:tmpl w:val="3174B9FC"/>
@@ -15789,7 +16299,7 @@
       </w:rPr>
     </w:lvl>
   </w:abstractNum>
-  <w:abstractNum w:abstractNumId="29">
+  <w:abstractNum w:abstractNumId="30" w15:restartNumberingAfterBreak="0">
     <w:nsid w:val="61177BDF"/>
     <w:multiLevelType w:val="hybridMultilevel"/>
     <w:tmpl w:val="4C002898"/>
@@ -15878,7 +16388,7 @@
       </w:pPr>
     </w:lvl>
   </w:abstractNum>
-  <w:abstractNum w:abstractNumId="30">
+  <w:abstractNum w:abstractNumId="31" w15:restartNumberingAfterBreak="0">
     <w:nsid w:val="634762A3"/>
     <w:multiLevelType w:val="hybridMultilevel"/>
     <w:tmpl w:val="9AC4F956"/>
@@ -15967,7 +16477,7 @@
       </w:pPr>
     </w:lvl>
   </w:abstractNum>
-  <w:abstractNum w:abstractNumId="31">
+  <w:abstractNum w:abstractNumId="32" w15:restartNumberingAfterBreak="0">
     <w:nsid w:val="64F13807"/>
     <w:multiLevelType w:val="hybridMultilevel"/>
     <w:tmpl w:val="3B684D8A"/>
@@ -16080,7 +16590,7 @@
       </w:rPr>
     </w:lvl>
   </w:abstractNum>
-  <w:abstractNum w:abstractNumId="32">
+  <w:abstractNum w:abstractNumId="33" w15:restartNumberingAfterBreak="0">
     <w:nsid w:val="72E21D42"/>
     <w:multiLevelType w:val="hybridMultilevel"/>
     <w:tmpl w:val="351257AC"/>
@@ -16194,7 +16704,7 @@
       </w:rPr>
     </w:lvl>
   </w:abstractNum>
-  <w:abstractNum w:abstractNumId="33">
+  <w:abstractNum w:abstractNumId="34" w15:restartNumberingAfterBreak="0">
     <w:nsid w:val="73AF467A"/>
     <w:multiLevelType w:val="hybridMultilevel"/>
     <w:tmpl w:val="E62246EA"/>
@@ -16283,7 +16793,7 @@
       </w:pPr>
     </w:lvl>
   </w:abstractNum>
-  <w:abstractNum w:abstractNumId="34">
+  <w:abstractNum w:abstractNumId="35" w15:restartNumberingAfterBreak="0">
     <w:nsid w:val="76641BE5"/>
     <w:multiLevelType w:val="hybridMultilevel"/>
     <w:tmpl w:val="A4060878"/>
@@ -16369,7 +16879,7 @@
       </w:pPr>
     </w:lvl>
   </w:abstractNum>
-  <w:abstractNum w:abstractNumId="35">
+  <w:abstractNum w:abstractNumId="36" w15:restartNumberingAfterBreak="0">
     <w:nsid w:val="76DD41C7"/>
     <w:multiLevelType w:val="hybridMultilevel"/>
     <w:tmpl w:val="5F7C7D74"/>
@@ -16482,7 +16992,7 @@
       </w:rPr>
     </w:lvl>
   </w:abstractNum>
-  <w:abstractNum w:abstractNumId="36">
+  <w:abstractNum w:abstractNumId="37" w15:restartNumberingAfterBreak="0">
     <w:nsid w:val="77316D92"/>
     <w:multiLevelType w:val="hybridMultilevel"/>
     <w:tmpl w:val="8E98ECF8"/>
@@ -16568,7 +17078,7 @@
       </w:pPr>
     </w:lvl>
   </w:abstractNum>
-  <w:abstractNum w:abstractNumId="37">
+  <w:abstractNum w:abstractNumId="38" w15:restartNumberingAfterBreak="0">
     <w:nsid w:val="773E4D84"/>
     <w:multiLevelType w:val="hybridMultilevel"/>
     <w:tmpl w:val="9496ACF2"/>
@@ -16657,7 +17167,7 @@
       </w:pPr>
     </w:lvl>
   </w:abstractNum>
-  <w:abstractNum w:abstractNumId="38">
+  <w:abstractNum w:abstractNumId="39" w15:restartNumberingAfterBreak="0">
     <w:nsid w:val="786E7134"/>
     <w:multiLevelType w:val="hybridMultilevel"/>
     <w:tmpl w:val="B8E2319A"/>
@@ -16746,7 +17256,7 @@
       </w:pPr>
     </w:lvl>
   </w:abstractNum>
-  <w:abstractNum w:abstractNumId="39">
+  <w:abstractNum w:abstractNumId="40" w15:restartNumberingAfterBreak="0">
     <w:nsid w:val="78AA549B"/>
     <w:multiLevelType w:val="hybridMultilevel"/>
     <w:tmpl w:val="1CF2BBBE"/>
@@ -16860,7 +17370,7 @@
       </w:rPr>
     </w:lvl>
   </w:abstractNum>
-  <w:abstractNum w:abstractNumId="40">
+  <w:abstractNum w:abstractNumId="41" w15:restartNumberingAfterBreak="0">
     <w:nsid w:val="7A112B36"/>
     <w:multiLevelType w:val="hybridMultilevel"/>
     <w:tmpl w:val="EC8E9052"/>
@@ -16974,7 +17484,7 @@
       </w:rPr>
     </w:lvl>
   </w:abstractNum>
-  <w:abstractNum w:abstractNumId="41">
+  <w:abstractNum w:abstractNumId="42" w15:restartNumberingAfterBreak="0">
     <w:nsid w:val="7C692A3F"/>
     <w:multiLevelType w:val="hybridMultilevel"/>
     <w:tmpl w:val="BF64F9EC"/>
@@ -17088,7 +17598,7 @@
       </w:rPr>
     </w:lvl>
   </w:abstractNum>
-  <w:abstractNum w:abstractNumId="42">
+  <w:abstractNum w:abstractNumId="43" w15:restartNumberingAfterBreak="0">
     <w:nsid w:val="7EF6026A"/>
     <w:multiLevelType w:val="hybridMultilevel"/>
     <w:tmpl w:val="9D508C92"/>
@@ -17202,61 +17712,61 @@
     </w:lvl>
   </w:abstractNum>
   <w:num w:numId="1">
-    <w:abstractNumId w:val="38"/>
+    <w:abstractNumId w:val="39"/>
   </w:num>
   <w:num w:numId="2">
     <w:abstractNumId w:val="8"/>
   </w:num>
   <w:num w:numId="3">
-    <w:abstractNumId w:val="35"/>
+    <w:abstractNumId w:val="36"/>
   </w:num>
   <w:num w:numId="4">
-    <w:abstractNumId w:val="15"/>
+    <w:abstractNumId w:val="16"/>
   </w:num>
   <w:num w:numId="5">
-    <w:abstractNumId w:val="24"/>
+    <w:abstractNumId w:val="25"/>
   </w:num>
   <w:num w:numId="6">
-    <w:abstractNumId w:val="19"/>
+    <w:abstractNumId w:val="20"/>
   </w:num>
   <w:num w:numId="7">
-    <w:abstractNumId w:val="36"/>
+    <w:abstractNumId w:val="37"/>
   </w:num>
   <w:num w:numId="8">
     <w:abstractNumId w:val="0"/>
   </w:num>
   <w:num w:numId="9">
-    <w:abstractNumId w:val="30"/>
+    <w:abstractNumId w:val="31"/>
   </w:num>
   <w:num w:numId="10">
-    <w:abstractNumId w:val="10"/>
+    <w:abstractNumId w:val="11"/>
   </w:num>
   <w:num w:numId="11">
+    <w:abstractNumId w:val="24"/>
+  </w:num>
+  <w:num w:numId="12">
+    <w:abstractNumId w:val="35"/>
+  </w:num>
+  <w:num w:numId="13">
     <w:abstractNumId w:val="23"/>
   </w:num>
-  <w:num w:numId="12">
-    <w:abstractNumId w:val="34"/>
-  </w:num>
-  <w:num w:numId="13">
-    <w:abstractNumId w:val="22"/>
-  </w:num>
   <w:num w:numId="14">
-    <w:abstractNumId w:val="28"/>
+    <w:abstractNumId w:val="29"/>
   </w:num>
   <w:num w:numId="15">
     <w:abstractNumId w:val="6"/>
   </w:num>
   <w:num w:numId="16">
+    <w:abstractNumId w:val="28"/>
+  </w:num>
+  <w:num w:numId="17">
+    <w:abstractNumId w:val="40"/>
+  </w:num>
+  <w:num w:numId="18">
     <w:abstractNumId w:val="27"/>
   </w:num>
-  <w:num w:numId="17">
-    <w:abstractNumId w:val="39"/>
-  </w:num>
-  <w:num w:numId="18">
-    <w:abstractNumId w:val="26"/>
-  </w:num>
   <w:num w:numId="19">
-    <w:abstractNumId w:val="13"/>
+    <w:abstractNumId w:val="14"/>
   </w:num>
   <w:num w:numId="20">
     <w:abstractNumId w:val="9"/>
@@ -17268,43 +17778,43 @@
     <w:abstractNumId w:val="2"/>
   </w:num>
   <w:num w:numId="23">
-    <w:abstractNumId w:val="16"/>
+    <w:abstractNumId w:val="17"/>
   </w:num>
   <w:num w:numId="24">
-    <w:abstractNumId w:val="31"/>
+    <w:abstractNumId w:val="32"/>
   </w:num>
   <w:num w:numId="25">
-    <w:abstractNumId w:val="42"/>
+    <w:abstractNumId w:val="43"/>
   </w:num>
   <w:num w:numId="26">
-    <w:abstractNumId w:val="11"/>
+    <w:abstractNumId w:val="12"/>
   </w:num>
   <w:num w:numId="27">
     <w:abstractNumId w:val="3"/>
   </w:num>
   <w:num w:numId="28">
+    <w:abstractNumId w:val="19"/>
+  </w:num>
+  <w:num w:numId="29">
+    <w:abstractNumId w:val="26"/>
+  </w:num>
+  <w:num w:numId="30">
+    <w:abstractNumId w:val="33"/>
+  </w:num>
+  <w:num w:numId="31">
+    <w:abstractNumId w:val="42"/>
+  </w:num>
+  <w:num w:numId="32">
     <w:abstractNumId w:val="18"/>
   </w:num>
-  <w:num w:numId="29">
-    <w:abstractNumId w:val="25"/>
-  </w:num>
-  <w:num w:numId="30">
-    <w:abstractNumId w:val="32"/>
-  </w:num>
-  <w:num w:numId="31">
+  <w:num w:numId="33">
     <w:abstractNumId w:val="41"/>
   </w:num>
-  <w:num w:numId="32">
-    <w:abstractNumId w:val="17"/>
-  </w:num>
-  <w:num w:numId="33">
-    <w:abstractNumId w:val="40"/>
-  </w:num>
   <w:num w:numId="34">
-    <w:abstractNumId w:val="37"/>
+    <w:abstractNumId w:val="38"/>
   </w:num>
   <w:num w:numId="35">
-    <w:abstractNumId w:val="14"/>
+    <w:abstractNumId w:val="15"/>
   </w:num>
   <w:num w:numId="36">
     <w:abstractNumId w:val="7"/>
@@ -17313,28 +17823,31 @@
     <w:abstractNumId w:val="5"/>
   </w:num>
   <w:num w:numId="38">
-    <w:abstractNumId w:val="33"/>
+    <w:abstractNumId w:val="34"/>
   </w:num>
   <w:num w:numId="39">
-    <w:abstractNumId w:val="21"/>
+    <w:abstractNumId w:val="22"/>
   </w:num>
   <w:num w:numId="40">
     <w:abstractNumId w:val="4"/>
   </w:num>
   <w:num w:numId="41">
-    <w:abstractNumId w:val="12"/>
+    <w:abstractNumId w:val="13"/>
   </w:num>
   <w:num w:numId="42">
-    <w:abstractNumId w:val="29"/>
+    <w:abstractNumId w:val="30"/>
   </w:num>
   <w:num w:numId="43">
-    <w:abstractNumId w:val="20"/>
+    <w:abstractNumId w:val="21"/>
+  </w:num>
+  <w:num w:numId="44">
+    <w:abstractNumId w:val="10"/>
   </w:num>
 </w:numbering>
 </file>
 
 <file path=word/styles.xml><?xml version="1.0" encoding="utf-8"?>
-<w:styles xmlns:mc="http://schemas.openxmlformats.org/markup-compatibility/2006" xmlns:r="http://schemas.openxmlformats.org/officeDocument/2006/relationships" xmlns:w="http://schemas.openxmlformats.org/wordprocessingml/2006/main" xmlns:w14="http://schemas.microsoft.com/office/word/2010/wordml" mc:Ignorable="w14">
+<w:styles xmlns:mc="http://schemas.openxmlformats.org/markup-compatibility/2006" xmlns:r="http://schemas.openxmlformats.org/officeDocument/2006/relationships" xmlns:w="http://schemas.openxmlformats.org/wordprocessingml/2006/main" xmlns:w14="http://schemas.microsoft.com/office/word/2010/wordml" xmlns:w15="http://schemas.microsoft.com/office/word/2012/wordml" mc:Ignorable="w14 w15">
   <w:docDefaults>
     <w:rPrDefault>
       <w:rPr>
@@ -17350,144 +17863,378 @@
       </w:pPr>
     </w:pPrDefault>
   </w:docDefaults>
-  <w:latentStyles w:defLockedState="0" w:defUIPriority="99" w:defSemiHidden="1" w:defUnhideWhenUsed="1" w:defQFormat="0" w:count="267">
-    <w:lsdException w:name="Normal" w:semiHidden="0" w:uiPriority="0" w:unhideWhenUsed="0" w:qFormat="1"/>
-    <w:lsdException w:name="heading 1" w:semiHidden="0" w:uiPriority="9" w:unhideWhenUsed="0" w:qFormat="1"/>
-    <w:lsdException w:name="heading 2" w:uiPriority="9" w:qFormat="1"/>
-    <w:lsdException w:name="heading 3" w:uiPriority="9" w:qFormat="1"/>
-    <w:lsdException w:name="heading 4" w:uiPriority="9" w:qFormat="1"/>
-    <w:lsdException w:name="heading 5" w:uiPriority="9" w:qFormat="1"/>
-    <w:lsdException w:name="heading 6" w:uiPriority="9" w:qFormat="1"/>
-    <w:lsdException w:name="heading 7" w:uiPriority="9" w:qFormat="1"/>
-    <w:lsdException w:name="heading 8" w:uiPriority="9" w:qFormat="1"/>
-    <w:lsdException w:name="heading 9" w:uiPriority="9" w:qFormat="1"/>
-    <w:lsdException w:name="toc 1" w:uiPriority="39"/>
-    <w:lsdException w:name="toc 2" w:uiPriority="39"/>
-    <w:lsdException w:name="toc 3" w:uiPriority="39"/>
-    <w:lsdException w:name="toc 4" w:uiPriority="39"/>
-    <w:lsdException w:name="toc 5" w:uiPriority="39"/>
-    <w:lsdException w:name="toc 6" w:uiPriority="39"/>
-    <w:lsdException w:name="toc 7" w:uiPriority="39"/>
-    <w:lsdException w:name="toc 8" w:uiPriority="39"/>
-    <w:lsdException w:name="toc 9" w:uiPriority="39"/>
-    <w:lsdException w:name="caption" w:uiPriority="35" w:qFormat="1"/>
-    <w:lsdException w:name="Title" w:semiHidden="0" w:uiPriority="10" w:unhideWhenUsed="0" w:qFormat="1"/>
-    <w:lsdException w:name="Default Paragraph Font" w:uiPriority="1"/>
-    <w:lsdException w:name="Subtitle" w:semiHidden="0" w:uiPriority="11" w:unhideWhenUsed="0" w:qFormat="1"/>
-    <w:lsdException w:name="Strong" w:semiHidden="0" w:uiPriority="22" w:unhideWhenUsed="0" w:qFormat="1"/>
-    <w:lsdException w:name="Emphasis" w:semiHidden="0" w:uiPriority="20" w:unhideWhenUsed="0" w:qFormat="1"/>
+  <w:latentStyles w:defLockedState="0" w:defUIPriority="99" w:defSemiHidden="0" w:defUnhideWhenUsed="0" w:defQFormat="0" w:count="371">
+    <w:lsdException w:name="Normal" w:uiPriority="0" w:qFormat="1"/>
+    <w:lsdException w:name="heading 1" w:uiPriority="9" w:qFormat="1"/>
+    <w:lsdException w:name="heading 2" w:semiHidden="1" w:uiPriority="9" w:unhideWhenUsed="1" w:qFormat="1"/>
+    <w:lsdException w:name="heading 3" w:semiHidden="1" w:uiPriority="9" w:unhideWhenUsed="1" w:qFormat="1"/>
+    <w:lsdException w:name="heading 4" w:semiHidden="1" w:uiPriority="9" w:unhideWhenUsed="1" w:qFormat="1"/>
+    <w:lsdException w:name="heading 5" w:semiHidden="1" w:uiPriority="9" w:unhideWhenUsed="1" w:qFormat="1"/>
+    <w:lsdException w:name="heading 6" w:semiHidden="1" w:uiPriority="9" w:unhideWhenUsed="1" w:qFormat="1"/>
+    <w:lsdException w:name="heading 7" w:semiHidden="1" w:uiPriority="9" w:unhideWhenUsed="1" w:qFormat="1"/>
+    <w:lsdException w:name="heading 8" w:semiHidden="1" w:uiPriority="9" w:unhideWhenUsed="1" w:qFormat="1"/>
+    <w:lsdException w:name="heading 9" w:semiHidden="1" w:uiPriority="9" w:unhideWhenUsed="1" w:qFormat="1"/>
+    <w:lsdException w:name="index 1" w:semiHidden="1" w:unhideWhenUsed="1"/>
+    <w:lsdException w:name="index 2" w:semiHidden="1" w:unhideWhenUsed="1"/>
+    <w:lsdException w:name="index 3" w:semiHidden="1" w:unhideWhenUsed="1"/>
+    <w:lsdException w:name="index 4" w:semiHidden="1" w:unhideWhenUsed="1"/>
+    <w:lsdException w:name="index 5" w:semiHidden="1" w:unhideWhenUsed="1"/>
+    <w:lsdException w:name="index 6" w:semiHidden="1" w:unhideWhenUsed="1"/>
+    <w:lsdException w:name="index 7" w:semiHidden="1" w:unhideWhenUsed="1"/>
+    <w:lsdException w:name="index 8" w:semiHidden="1" w:unhideWhenUsed="1"/>
+    <w:lsdException w:name="index 9" w:semiHidden="1" w:unhideWhenUsed="1"/>
+    <w:lsdException w:name="toc 1" w:semiHidden="1" w:uiPriority="39" w:unhideWhenUsed="1"/>
+    <w:lsdException w:name="toc 2" w:semiHidden="1" w:uiPriority="39" w:unhideWhenUsed="1"/>
+    <w:lsdException w:name="toc 3" w:semiHidden="1" w:uiPriority="39" w:unhideWhenUsed="1"/>
+    <w:lsdException w:name="toc 4" w:semiHidden="1" w:uiPriority="39" w:unhideWhenUsed="1"/>
+    <w:lsdException w:name="toc 5" w:semiHidden="1" w:uiPriority="39" w:unhideWhenUsed="1"/>
+    <w:lsdException w:name="toc 6" w:semiHidden="1" w:uiPriority="39" w:unhideWhenUsed="1"/>
+    <w:lsdException w:name="toc 7" w:semiHidden="1" w:uiPriority="39" w:unhideWhenUsed="1"/>
+    <w:lsdException w:name="toc 8" w:semiHidden="1" w:uiPriority="39" w:unhideWhenUsed="1"/>
+    <w:lsdException w:name="toc 9" w:semiHidden="1" w:uiPriority="39" w:unhideWhenUsed="1"/>
+    <w:lsdException w:name="Normal Indent" w:semiHidden="1" w:unhideWhenUsed="1"/>
+    <w:lsdException w:name="footnote text" w:semiHidden="1" w:unhideWhenUsed="1"/>
+    <w:lsdException w:name="annotation text" w:semiHidden="1" w:unhideWhenUsed="1"/>
+    <w:lsdException w:name="header" w:semiHidden="1" w:unhideWhenUsed="1"/>
+    <w:lsdException w:name="footer" w:semiHidden="1" w:unhideWhenUsed="1"/>
+    <w:lsdException w:name="index heading" w:semiHidden="1" w:unhideWhenUsed="1"/>
+    <w:lsdException w:name="caption" w:semiHidden="1" w:uiPriority="35" w:unhideWhenUsed="1" w:qFormat="1"/>
+    <w:lsdException w:name="table of figures" w:semiHidden="1" w:unhideWhenUsed="1"/>
+    <w:lsdException w:name="envelope address" w:semiHidden="1" w:unhideWhenUsed="1"/>
+    <w:lsdException w:name="envelope return" w:semiHidden="1" w:unhideWhenUsed="1"/>
+    <w:lsdException w:name="footnote reference" w:semiHidden="1" w:unhideWhenUsed="1"/>
+    <w:lsdException w:name="annotation reference" w:semiHidden="1" w:unhideWhenUsed="1"/>
+    <w:lsdException w:name="line number" w:semiHidden="1" w:unhideWhenUsed="1"/>
+    <w:lsdException w:name="page number" w:semiHidden="1" w:unhideWhenUsed="1"/>
+    <w:lsdException w:name="endnote reference" w:semiHidden="1" w:unhideWhenUsed="1"/>
+    <w:lsdException w:name="endnote text" w:semiHidden="1" w:unhideWhenUsed="1"/>
+    <w:lsdException w:name="table of authorities" w:semiHidden="1" w:unhideWhenUsed="1"/>
+    <w:lsdException w:name="macro" w:semiHidden="1" w:unhideWhenUsed="1"/>
+    <w:lsdException w:name="toa heading" w:semiHidden="1" w:unhideWhenUsed="1"/>
+    <w:lsdException w:name="List" w:semiHidden="1" w:unhideWhenUsed="1"/>
+    <w:lsdException w:name="List Bullet" w:semiHidden="1" w:unhideWhenUsed="1"/>
+    <w:lsdException w:name="List Number" w:semiHidden="1" w:unhideWhenUsed="1"/>
+    <w:lsdException w:name="List 2" w:semiHidden="1" w:unhideWhenUsed="1"/>
+    <w:lsdException w:name="List 3" w:semiHidden="1" w:unhideWhenUsed="1"/>
+    <w:lsdException w:name="List 4" w:semiHidden="1" w:unhideWhenUsed="1"/>
+    <w:lsdException w:name="List 5" w:semiHidden="1" w:unhideWhenUsed="1"/>
+    <w:lsdException w:name="List Bullet 2" w:semiHidden="1" w:unhideWhenUsed="1"/>
+    <w:lsdException w:name="List Bullet 3" w:semiHidden="1" w:unhideWhenUsed="1"/>
+    <w:lsdException w:name="List Bullet 4" w:semiHidden="1" w:unhideWhenUsed="1"/>
+    <w:lsdException w:name="List Bullet 5" w:semiHidden="1" w:unhideWhenUsed="1"/>
+    <w:lsdException w:name="List Number 2" w:semiHidden="1" w:unhideWhenUsed="1"/>
+    <w:lsdException w:name="List Number 3" w:semiHidden="1" w:unhideWhenUsed="1"/>
+    <w:lsdException w:name="List Number 4" w:semiHidden="1" w:unhideWhenUsed="1"/>
+    <w:lsdException w:name="List Number 5" w:semiHidden="1" w:unhideWhenUsed="1"/>
+    <w:lsdException w:name="Title" w:uiPriority="10" w:qFormat="1"/>
+    <w:lsdException w:name="Closing" w:semiHidden="1" w:unhideWhenUsed="1"/>
+    <w:lsdException w:name="Signature" w:semiHidden="1" w:unhideWhenUsed="1"/>
+    <w:lsdException w:name="Default Paragraph Font" w:semiHidden="1" w:uiPriority="1" w:unhideWhenUsed="1"/>
+    <w:lsdException w:name="Body Text" w:semiHidden="1" w:unhideWhenUsed="1"/>
+    <w:lsdException w:name="Body Text Indent" w:semiHidden="1" w:unhideWhenUsed="1"/>
+    <w:lsdException w:name="List Continue" w:semiHidden="1" w:unhideWhenUsed="1"/>
+    <w:lsdException w:name="List Continue 2" w:semiHidden="1" w:unhideWhenUsed="1"/>
+    <w:lsdException w:name="List Continue 3" w:semiHidden="1" w:unhideWhenUsed="1"/>
+    <w:lsdException w:name="List Continue 4" w:semiHidden="1" w:unhideWhenUsed="1"/>
+    <w:lsdException w:name="List Continue 5" w:semiHidden="1" w:unhideWhenUsed="1"/>
+    <w:lsdException w:name="Message Header" w:semiHidden="1" w:unhideWhenUsed="1"/>
+    <w:lsdException w:name="Subtitle" w:uiPriority="11" w:qFormat="1"/>
+    <w:lsdException w:name="Salutation" w:semiHidden="1" w:unhideWhenUsed="1"/>
+    <w:lsdException w:name="Date" w:semiHidden="1" w:unhideWhenUsed="1"/>
+    <w:lsdException w:name="Body Text First Indent" w:semiHidden="1" w:unhideWhenUsed="1"/>
+    <w:lsdException w:name="Body Text First Indent 2" w:semiHidden="1" w:unhideWhenUsed="1"/>
+    <w:lsdException w:name="Note Heading" w:semiHidden="1" w:unhideWhenUsed="1"/>
+    <w:lsdException w:name="Body Text 2" w:semiHidden="1" w:unhideWhenUsed="1"/>
+    <w:lsdException w:name="Body Text 3" w:semiHidden="1" w:unhideWhenUsed="1"/>
+    <w:lsdException w:name="Body Text Indent 2" w:semiHidden="1" w:unhideWhenUsed="1"/>
+    <w:lsdException w:name="Body Text Indent 3" w:semiHidden="1" w:unhideWhenUsed="1"/>
+    <w:lsdException w:name="Block Text" w:semiHidden="1" w:unhideWhenUsed="1"/>
+    <w:lsdException w:name="Hyperlink" w:semiHidden="1" w:unhideWhenUsed="1"/>
+    <w:lsdException w:name="FollowedHyperlink" w:semiHidden="1" w:unhideWhenUsed="1"/>
+    <w:lsdException w:name="Strong" w:uiPriority="22" w:qFormat="1"/>
+    <w:lsdException w:name="Emphasis" w:uiPriority="20" w:qFormat="1"/>
+    <w:lsdException w:name="Document Map" w:semiHidden="1" w:unhideWhenUsed="1"/>
+    <w:lsdException w:name="Plain Text" w:semiHidden="1" w:unhideWhenUsed="1"/>
+    <w:lsdException w:name="E-mail Signature" w:semiHidden="1" w:unhideWhenUsed="1"/>
+    <w:lsdException w:name="HTML Top of Form" w:semiHidden="1" w:unhideWhenUsed="1"/>
+    <w:lsdException w:name="HTML Bottom of Form" w:semiHidden="1" w:unhideWhenUsed="1"/>
+    <w:lsdException w:name="Normal (Web)" w:semiHidden="1" w:unhideWhenUsed="1"/>
+    <w:lsdException w:name="HTML Acronym" w:semiHidden="1" w:unhideWhenUsed="1"/>
+    <w:lsdException w:name="HTML Address" w:semiHidden="1" w:unhideWhenUsed="1"/>
+    <w:lsdException w:name="HTML Cite" w:semiHidden="1" w:unhideWhenUsed="1"/>
+    <w:lsdException w:name="HTML Code" w:semiHidden="1" w:unhideWhenUsed="1"/>
+    <w:lsdException w:name="HTML Definition" w:semiHidden="1" w:unhideWhenUsed="1"/>
+    <w:lsdException w:name="HTML Keyboard" w:semiHidden="1" w:unhideWhenUsed="1"/>
+    <w:lsdException w:name="HTML Preformatted" w:semiHidden="1" w:unhideWhenUsed="1"/>
+    <w:lsdException w:name="HTML Sample" w:semiHidden="1" w:unhideWhenUsed="1"/>
+    <w:lsdException w:name="HTML Typewriter" w:semiHidden="1" w:unhideWhenUsed="1"/>
+    <w:lsdException w:name="HTML Variable" w:semiHidden="1" w:unhideWhenUsed="1"/>
+    <w:lsdException w:name="Normal Table" w:semiHidden="1" w:unhideWhenUsed="1"/>
+    <w:lsdException w:name="annotation subject" w:semiHidden="1" w:unhideWhenUsed="1"/>
+    <w:lsdException w:name="No List" w:semiHidden="1" w:unhideWhenUsed="1"/>
+    <w:lsdException w:name="Outline List 1" w:semiHidden="1" w:unhideWhenUsed="1"/>
+    <w:lsdException w:name="Outline List 2" w:semiHidden="1" w:unhideWhenUsed="1"/>
+    <w:lsdException w:name="Outline List 3" w:semiHidden="1" w:unhideWhenUsed="1"/>
+    <w:lsdException w:name="Table Simple 1" w:semiHidden="1" w:unhideWhenUsed="1"/>
+    <w:lsdException w:name="Table Simple 2" w:semiHidden="1" w:unhideWhenUsed="1"/>
+    <w:lsdException w:name="Table Simple 3" w:semiHidden="1" w:unhideWhenUsed="1"/>
+    <w:lsdException w:name="Table Classic 1" w:semiHidden="1" w:unhideWhenUsed="1"/>
+    <w:lsdException w:name="Table Classic 2" w:semiHidden="1" w:unhideWhenUsed="1"/>
+    <w:lsdException w:name="Table Classic 3" w:semiHidden="1" w:unhideWhenUsed="1"/>
+    <w:lsdException w:name="Table Classic 4" w:semiHidden="1" w:unhideWhenUsed="1"/>
+    <w:lsdException w:name="Table Colorful 1" w:semiHidden="1" w:unhideWhenUsed="1"/>
+    <w:lsdException w:name="Table Colorful 2" w:semiHidden="1" w:unhideWhenUsed="1"/>
+    <w:lsdException w:name="Table Colorful 3" w:semiHidden="1" w:unhideWhenUsed="1"/>
+    <w:lsdException w:name="Table Columns 1" w:semiHidden="1" w:unhideWhenUsed="1"/>
+    <w:lsdException w:name="Table Columns 2" w:semiHidden="1" w:unhideWhenUsed="1"/>
+    <w:lsdException w:name="Table Columns 3" w:semiHidden="1" w:unhideWhenUsed="1"/>
+    <w:lsdException w:name="Table Columns 4" w:semiHidden="1" w:unhideWhenUsed="1"/>
+    <w:lsdException w:name="Table Columns 5" w:semiHidden="1" w:unhideWhenUsed="1"/>
+    <w:lsdException w:name="Table Grid 1" w:semiHidden="1" w:unhideWhenUsed="1"/>
+    <w:lsdException w:name="Table Grid 2" w:semiHidden="1" w:unhideWhenUsed="1"/>
+    <w:lsdException w:name="Table Grid 3" w:semiHidden="1" w:unhideWhenUsed="1"/>
+    <w:lsdException w:name="Table Grid 4" w:semiHidden="1" w:unhideWhenUsed="1"/>
+    <w:lsdException w:name="Table Grid 5" w:semiHidden="1" w:unhideWhenUsed="1"/>
+    <w:lsdException w:name="Table Grid 6" w:semiHidden="1" w:unhideWhenUsed="1"/>
+    <w:lsdException w:name="Table Grid 7" w:semiHidden="1" w:unhideWhenUsed="1"/>
+    <w:lsdException w:name="Table Grid 8" w:semiHidden="1" w:unhideWhenUsed="1"/>
+    <w:lsdException w:name="Table List 1" w:semiHidden="1" w:unhideWhenUsed="1"/>
+    <w:lsdException w:name="Table List 2" w:semiHidden="1" w:unhideWhenUsed="1"/>
+    <w:lsdException w:name="Table List 3" w:semiHidden="1" w:unhideWhenUsed="1"/>
+    <w:lsdException w:name="Table List 4" w:semiHidden="1" w:unhideWhenUsed="1"/>
+    <w:lsdException w:name="Table List 5" w:semiHidden="1" w:unhideWhenUsed="1"/>
+    <w:lsdException w:name="Table List 6" w:semiHidden="1" w:unhideWhenUsed="1"/>
+    <w:lsdException w:name="Table List 7" w:semiHidden="1" w:unhideWhenUsed="1"/>
+    <w:lsdException w:name="Table List 8" w:semiHidden="1" w:unhideWhenUsed="1"/>
+    <w:lsdException w:name="Table 3D effects 1" w:semiHidden="1" w:unhideWhenUsed="1"/>
+    <w:lsdException w:name="Table 3D effects 2" w:semiHidden="1" w:unhideWhenUsed="1"/>
+    <w:lsdException w:name="Table 3D effects 3" w:semiHidden="1" w:unhideWhenUsed="1"/>
+    <w:lsdException w:name="Table Contemporary" w:semiHidden="1" w:unhideWhenUsed="1"/>
+    <w:lsdException w:name="Table Elegant" w:semiHidden="1" w:unhideWhenUsed="1"/>
+    <w:lsdException w:name="Table Professional" w:semiHidden="1" w:unhideWhenUsed="1"/>
+    <w:lsdException w:name="Table Subtle 1" w:semiHidden="1" w:unhideWhenUsed="1"/>
+    <w:lsdException w:name="Table Subtle 2" w:semiHidden="1" w:unhideWhenUsed="1"/>
+    <w:lsdException w:name="Table Web 1" w:semiHidden="1" w:unhideWhenUsed="1"/>
+    <w:lsdException w:name="Table Web 2" w:semiHidden="1" w:unhideWhenUsed="1"/>
+    <w:lsdException w:name="Table Web 3" w:semiHidden="1" w:unhideWhenUsed="1"/>
+    <w:lsdException w:name="Balloon Text" w:semiHidden="1" w:unhideWhenUsed="1"/>
     <w:lsdException w:name="Table Grid" w:uiPriority="39"/>
-    <w:lsdException w:name="Placeholder Text" w:unhideWhenUsed="0"/>
-    <w:lsdException w:name="No Spacing" w:semiHidden="0" w:uiPriority="1" w:unhideWhenUsed="0" w:qFormat="1"/>
-    <w:lsdException w:name="Light Shading" w:semiHidden="0" w:uiPriority="60" w:unhideWhenUsed="0"/>
-    <w:lsdException w:name="Light List" w:semiHidden="0" w:uiPriority="61" w:unhideWhenUsed="0"/>
-    <w:lsdException w:name="Light Grid" w:semiHidden="0" w:uiPriority="62" w:unhideWhenUsed="0"/>
-    <w:lsdException w:name="Medium Shading 1" w:semiHidden="0" w:uiPriority="63" w:unhideWhenUsed="0"/>
-    <w:lsdException w:name="Medium Shading 2" w:semiHidden="0" w:uiPriority="64" w:unhideWhenUsed="0"/>
-    <w:lsdException w:name="Medium List 1" w:semiHidden="0" w:uiPriority="65" w:unhideWhenUsed="0"/>
-    <w:lsdException w:name="Medium List 2" w:semiHidden="0" w:uiPriority="66" w:unhideWhenUsed="0"/>
-    <w:lsdException w:name="Medium Grid 1" w:semiHidden="0" w:uiPriority="67" w:unhideWhenUsed="0"/>
-    <w:lsdException w:name="Medium Grid 2" w:semiHidden="0" w:uiPriority="68" w:unhideWhenUsed="0"/>
-    <w:lsdException w:name="Medium Grid 3" w:semiHidden="0" w:uiPriority="69" w:unhideWhenUsed="0"/>
-    <w:lsdException w:name="Dark List" w:semiHidden="0" w:uiPriority="70" w:unhideWhenUsed="0"/>
-    <w:lsdException w:name="Colorful Shading" w:semiHidden="0" w:uiPriority="71" w:unhideWhenUsed="0"/>
-    <w:lsdException w:name="Colorful List" w:semiHidden="0" w:uiPriority="72" w:unhideWhenUsed="0"/>
-    <w:lsdException w:name="Colorful Grid" w:semiHidden="0" w:uiPriority="73" w:unhideWhenUsed="0"/>
-    <w:lsdException w:name="Light Shading Accent 1" w:semiHidden="0" w:uiPriority="60" w:unhideWhenUsed="0"/>
-    <w:lsdException w:name="Light List Accent 1" w:semiHidden="0" w:uiPriority="61" w:unhideWhenUsed="0"/>
-    <w:lsdException w:name="Light Grid Accent 1" w:semiHidden="0" w:uiPriority="62" w:unhideWhenUsed="0"/>
-    <w:lsdException w:name="Medium Shading 1 Accent 1" w:semiHidden="0" w:uiPriority="63" w:unhideWhenUsed="0"/>
-    <w:lsdException w:name="Medium Shading 2 Accent 1" w:semiHidden="0" w:uiPriority="64" w:unhideWhenUsed="0"/>
-    <w:lsdException w:name="Medium List 1 Accent 1" w:semiHidden="0" w:uiPriority="65" w:unhideWhenUsed="0"/>
-    <w:lsdException w:name="Revision" w:unhideWhenUsed="0"/>
-    <w:lsdException w:name="List Paragraph" w:semiHidden="0" w:uiPriority="34" w:unhideWhenUsed="0" w:qFormat="1"/>
-    <w:lsdException w:name="Quote" w:semiHidden="0" w:uiPriority="29" w:unhideWhenUsed="0" w:qFormat="1"/>
-    <w:lsdException w:name="Intense Quote" w:semiHidden="0" w:uiPriority="30" w:unhideWhenUsed="0" w:qFormat="1"/>
-    <w:lsdException w:name="Medium List 2 Accent 1" w:semiHidden="0" w:uiPriority="66" w:unhideWhenUsed="0"/>
-    <w:lsdException w:name="Medium Grid 1 Accent 1" w:semiHidden="0" w:uiPriority="67" w:unhideWhenUsed="0"/>
-    <w:lsdException w:name="Medium Grid 2 Accent 1" w:semiHidden="0" w:uiPriority="68" w:unhideWhenUsed="0"/>
-    <w:lsdException w:name="Medium Grid 3 Accent 1" w:semiHidden="0" w:uiPriority="69" w:unhideWhenUsed="0"/>
-    <w:lsdException w:name="Dark List Accent 1" w:semiHidden="0" w:uiPriority="70" w:unhideWhenUsed="0"/>
-    <w:lsdException w:name="Colorful Shading Accent 1" w:semiHidden="0" w:uiPriority="71" w:unhideWhenUsed="0"/>
-    <w:lsdException w:name="Colorful List Accent 1" w:semiHidden="0" w:uiPriority="72" w:unhideWhenUsed="0"/>
-    <w:lsdException w:name="Colorful Grid Accent 1" w:semiHidden="0" w:uiPriority="73" w:unhideWhenUsed="0"/>
-    <w:lsdException w:name="Light Shading Accent 2" w:semiHidden="0" w:uiPriority="60" w:unhideWhenUsed="0"/>
-    <w:lsdException w:name="Light List Accent 2" w:semiHidden="0" w:uiPriority="61" w:unhideWhenUsed="0"/>
-    <w:lsdException w:name="Light Grid Accent 2" w:semiHidden="0" w:uiPriority="62" w:unhideWhenUsed="0"/>
-    <w:lsdException w:name="Medium Shading 1 Accent 2" w:semiHidden="0" w:uiPriority="63" w:unhideWhenUsed="0"/>
-    <w:lsdException w:name="Medium Shading 2 Accent 2" w:semiHidden="0" w:uiPriority="64" w:unhideWhenUsed="0"/>
-    <w:lsdException w:name="Medium List 1 Accent 2" w:semiHidden="0" w:uiPriority="65" w:unhideWhenUsed="0"/>
-    <w:lsdException w:name="Medium List 2 Accent 2" w:semiHidden="0" w:uiPriority="66" w:unhideWhenUsed="0"/>
-    <w:lsdException w:name="Medium Grid 1 Accent 2" w:semiHidden="0" w:uiPriority="67" w:unhideWhenUsed="0"/>
-    <w:lsdException w:name="Medium Grid 2 Accent 2" w:semiHidden="0" w:uiPriority="68" w:unhideWhenUsed="0"/>
-    <w:lsdException w:name="Medium Grid 3 Accent 2" w:semiHidden="0" w:uiPriority="69" w:unhideWhenUsed="0"/>
-    <w:lsdException w:name="Dark List Accent 2" w:semiHidden="0" w:uiPriority="70" w:unhideWhenUsed="0"/>
-    <w:lsdException w:name="Colorful Shading Accent 2" w:semiHidden="0" w:uiPriority="71" w:unhideWhenUsed="0"/>
-    <w:lsdException w:name="Colorful List Accent 2" w:semiHidden="0" w:uiPriority="72" w:unhideWhenUsed="0"/>
-    <w:lsdException w:name="Colorful Grid Accent 2" w:semiHidden="0" w:uiPriority="73" w:unhideWhenUsed="0"/>
-    <w:lsdException w:name="Light Shading Accent 3" w:semiHidden="0" w:uiPriority="60" w:unhideWhenUsed="0"/>
-    <w:lsdException w:name="Light List Accent 3" w:semiHidden="0" w:uiPriority="61" w:unhideWhenUsed="0"/>
-    <w:lsdException w:name="Light Grid Accent 3" w:semiHidden="0" w:uiPriority="62" w:unhideWhenUsed="0"/>
-    <w:lsdException w:name="Medium Shading 1 Accent 3" w:semiHidden="0" w:uiPriority="63" w:unhideWhenUsed="0"/>
-    <w:lsdException w:name="Medium Shading 2 Accent 3" w:semiHidden="0" w:uiPriority="64" w:unhideWhenUsed="0"/>
-    <w:lsdException w:name="Medium List 1 Accent 3" w:semiHidden="0" w:uiPriority="65" w:unhideWhenUsed="0"/>
-    <w:lsdException w:name="Medium List 2 Accent 3" w:semiHidden="0" w:uiPriority="66" w:unhideWhenUsed="0"/>
-    <w:lsdException w:name="Medium Grid 1 Accent 3" w:semiHidden="0" w:uiPriority="67" w:unhideWhenUsed="0"/>
-    <w:lsdException w:name="Medium Grid 2 Accent 3" w:semiHidden="0" w:uiPriority="68" w:unhideWhenUsed="0"/>
-    <w:lsdException w:name="Medium Grid 3 Accent 3" w:semiHidden="0" w:uiPriority="69" w:unhideWhenUsed="0"/>
-    <w:lsdException w:name="Dark List Accent 3" w:semiHidden="0" w:uiPriority="70" w:unhideWhenUsed="0"/>
-    <w:lsdException w:name="Colorful Shading Accent 3" w:semiHidden="0" w:uiPriority="71" w:unhideWhenUsed="0"/>
-    <w:lsdException w:name="Colorful List Accent 3" w:semiHidden="0" w:uiPriority="72" w:unhideWhenUsed="0"/>
-    <w:lsdException w:name="Colorful Grid Accent 3" w:semiHidden="0" w:uiPriority="73" w:unhideWhenUsed="0"/>
-    <w:lsdException w:name="Light Shading Accent 4" w:semiHidden="0" w:uiPriority="60" w:unhideWhenUsed="0"/>
-    <w:lsdException w:name="Light List Accent 4" w:semiHidden="0" w:uiPriority="61" w:unhideWhenUsed="0"/>
-    <w:lsdException w:name="Light Grid Accent 4" w:semiHidden="0" w:uiPriority="62" w:unhideWhenUsed="0"/>
-    <w:lsdException w:name="Medium Shading 1 Accent 4" w:semiHidden="0" w:uiPriority="63" w:unhideWhenUsed="0"/>
-    <w:lsdException w:name="Medium Shading 2 Accent 4" w:semiHidden="0" w:uiPriority="64" w:unhideWhenUsed="0"/>
-    <w:lsdException w:name="Medium List 1 Accent 4" w:semiHidden="0" w:uiPriority="65" w:unhideWhenUsed="0"/>
-    <w:lsdException w:name="Medium List 2 Accent 4" w:semiHidden="0" w:uiPriority="66" w:unhideWhenUsed="0"/>
-    <w:lsdException w:name="Medium Grid 1 Accent 4" w:semiHidden="0" w:uiPriority="67" w:unhideWhenUsed="0"/>
-    <w:lsdException w:name="Medium Grid 2 Accent 4" w:semiHidden="0" w:uiPriority="68" w:unhideWhenUsed="0"/>
-    <w:lsdException w:name="Medium Grid 3 Accent 4" w:semiHidden="0" w:uiPriority="69" w:unhideWhenUsed="0"/>
-    <w:lsdException w:name="Dark List Accent 4" w:semiHidden="0" w:uiPriority="70" w:unhideWhenUsed="0"/>
-    <w:lsdException w:name="Colorful Shading Accent 4" w:semiHidden="0" w:uiPriority="71" w:unhideWhenUsed="0"/>
-    <w:lsdException w:name="Colorful List Accent 4" w:semiHidden="0" w:uiPriority="72" w:unhideWhenUsed="0"/>
-    <w:lsdException w:name="Colorful Grid Accent 4" w:semiHidden="0" w:uiPriority="73" w:unhideWhenUsed="0"/>
-    <w:lsdException w:name="Light Shading Accent 5" w:semiHidden="0" w:uiPriority="60" w:unhideWhenUsed="0"/>
-    <w:lsdException w:name="Light List Accent 5" w:semiHidden="0" w:uiPriority="61" w:unhideWhenUsed="0"/>
-    <w:lsdException w:name="Light Grid Accent 5" w:semiHidden="0" w:uiPriority="62" w:unhideWhenUsed="0"/>
-    <w:lsdException w:name="Medium Shading 1 Accent 5" w:semiHidden="0" w:uiPriority="63" w:unhideWhenUsed="0"/>
-    <w:lsdException w:name="Medium Shading 2 Accent 5" w:semiHidden="0" w:uiPriority="64" w:unhideWhenUsed="0"/>
-    <w:lsdException w:name="Medium List 1 Accent 5" w:semiHidden="0" w:uiPriority="65" w:unhideWhenUsed="0"/>
-    <w:lsdException w:name="Medium List 2 Accent 5" w:semiHidden="0" w:uiPriority="66" w:unhideWhenUsed="0"/>
-    <w:lsdException w:name="Medium Grid 1 Accent 5" w:semiHidden="0" w:uiPriority="67" w:unhideWhenUsed="0"/>
-    <w:lsdException w:name="Medium Grid 2 Accent 5" w:semiHidden="0" w:uiPriority="68" w:unhideWhenUsed="0"/>
-    <w:lsdException w:name="Medium Grid 3 Accent 5" w:semiHidden="0" w:uiPriority="69" w:unhideWhenUsed="0"/>
-    <w:lsdException w:name="Dark List Accent 5" w:semiHidden="0" w:uiPriority="70" w:unhideWhenUsed="0"/>
-    <w:lsdException w:name="Colorful Shading Accent 5" w:semiHidden="0" w:uiPriority="71" w:unhideWhenUsed="0"/>
-    <w:lsdException w:name="Colorful List Accent 5" w:semiHidden="0" w:uiPriority="72" w:unhideWhenUsed="0"/>
-    <w:lsdException w:name="Colorful Grid Accent 5" w:semiHidden="0" w:uiPriority="73" w:unhideWhenUsed="0"/>
-    <w:lsdException w:name="Light Shading Accent 6" w:semiHidden="0" w:uiPriority="60" w:unhideWhenUsed="0"/>
-    <w:lsdException w:name="Light List Accent 6" w:semiHidden="0" w:uiPriority="61" w:unhideWhenUsed="0"/>
-    <w:lsdException w:name="Light Grid Accent 6" w:semiHidden="0" w:uiPriority="62" w:unhideWhenUsed="0"/>
-    <w:lsdException w:name="Medium Shading 1 Accent 6" w:semiHidden="0" w:uiPriority="63" w:unhideWhenUsed="0"/>
-    <w:lsdException w:name="Medium Shading 2 Accent 6" w:semiHidden="0" w:uiPriority="64" w:unhideWhenUsed="0"/>
-    <w:lsdException w:name="Medium List 1 Accent 6" w:semiHidden="0" w:uiPriority="65" w:unhideWhenUsed="0"/>
-    <w:lsdException w:name="Medium List 2 Accent 6" w:semiHidden="0" w:uiPriority="66" w:unhideWhenUsed="0"/>
-    <w:lsdException w:name="Medium Grid 1 Accent 6" w:semiHidden="0" w:uiPriority="67" w:unhideWhenUsed="0"/>
-    <w:lsdException w:name="Medium Grid 2 Accent 6" w:semiHidden="0" w:uiPriority="68" w:unhideWhenUsed="0"/>
-    <w:lsdException w:name="Medium Grid 3 Accent 6" w:semiHidden="0" w:uiPriority="69" w:unhideWhenUsed="0"/>
-    <w:lsdException w:name="Dark List Accent 6" w:semiHidden="0" w:uiPriority="70" w:unhideWhenUsed="0"/>
-    <w:lsdException w:name="Colorful Shading Accent 6" w:semiHidden="0" w:uiPriority="71" w:unhideWhenUsed="0"/>
-    <w:lsdException w:name="Colorful List Accent 6" w:semiHidden="0" w:uiPriority="72" w:unhideWhenUsed="0"/>
-    <w:lsdException w:name="Colorful Grid Accent 6" w:semiHidden="0" w:uiPriority="73" w:unhideWhenUsed="0"/>
-    <w:lsdException w:name="Subtle Emphasis" w:semiHidden="0" w:uiPriority="19" w:unhideWhenUsed="0" w:qFormat="1"/>
-    <w:lsdException w:name="Intense Emphasis" w:semiHidden="0" w:uiPriority="21" w:unhideWhenUsed="0" w:qFormat="1"/>
-    <w:lsdException w:name="Subtle Reference" w:semiHidden="0" w:uiPriority="31" w:unhideWhenUsed="0" w:qFormat="1"/>
-    <w:lsdException w:name="Intense Reference" w:semiHidden="0" w:uiPriority="32" w:unhideWhenUsed="0" w:qFormat="1"/>
-    <w:lsdException w:name="Book Title" w:semiHidden="0" w:uiPriority="33" w:unhideWhenUsed="0" w:qFormat="1"/>
-    <w:lsdException w:name="Bibliography" w:uiPriority="37"/>
-    <w:lsdException w:name="TOC Heading" w:uiPriority="39" w:qFormat="1"/>
+    <w:lsdException w:name="Table Theme" w:semiHidden="1" w:unhideWhenUsed="1"/>
+    <w:lsdException w:name="Placeholder Text" w:semiHidden="1"/>
+    <w:lsdException w:name="No Spacing" w:uiPriority="1" w:qFormat="1"/>
+    <w:lsdException w:name="Light Shading" w:uiPriority="60"/>
+    <w:lsdException w:name="Light List" w:uiPriority="61"/>
+    <w:lsdException w:name="Light Grid" w:uiPriority="62"/>
+    <w:lsdException w:name="Medium Shading 1" w:uiPriority="63"/>
+    <w:lsdException w:name="Medium Shading 2" w:uiPriority="64"/>
+    <w:lsdException w:name="Medium List 1" w:uiPriority="65"/>
+    <w:lsdException w:name="Medium List 2" w:uiPriority="66"/>
+    <w:lsdException w:name="Medium Grid 1" w:uiPriority="67"/>
+    <w:lsdException w:name="Medium Grid 2" w:uiPriority="68"/>
+    <w:lsdException w:name="Medium Grid 3" w:uiPriority="69"/>
+    <w:lsdException w:name="Dark List" w:uiPriority="70"/>
+    <w:lsdException w:name="Colorful Shading" w:uiPriority="71"/>
+    <w:lsdException w:name="Colorful List" w:uiPriority="72"/>
+    <w:lsdException w:name="Colorful Grid" w:uiPriority="73"/>
+    <w:lsdException w:name="Light Shading Accent 1" w:uiPriority="60"/>
+    <w:lsdException w:name="Light List Accent 1" w:uiPriority="61"/>
+    <w:lsdException w:name="Light Grid Accent 1" w:uiPriority="62"/>
+    <w:lsdException w:name="Medium Shading 1 Accent 1" w:uiPriority="63"/>
+    <w:lsdException w:name="Medium Shading 2 Accent 1" w:uiPriority="64"/>
+    <w:lsdException w:name="Medium List 1 Accent 1" w:uiPriority="65"/>
+    <w:lsdException w:name="Revision" w:semiHidden="1"/>
+    <w:lsdException w:name="List Paragraph" w:uiPriority="34" w:qFormat="1"/>
+    <w:lsdException w:name="Quote" w:uiPriority="29" w:qFormat="1"/>
+    <w:lsdException w:name="Intense Quote" w:uiPriority="30" w:qFormat="1"/>
+    <w:lsdException w:name="Medium List 2 Accent 1" w:uiPriority="66"/>
+    <w:lsdException w:name="Medium Grid 1 Accent 1" w:uiPriority="67"/>
+    <w:lsdException w:name="Medium Grid 2 Accent 1" w:uiPriority="68"/>
+    <w:lsdException w:name="Medium Grid 3 Accent 1" w:uiPriority="69"/>
+    <w:lsdException w:name="Dark List Accent 1" w:uiPriority="70"/>
+    <w:lsdException w:name="Colorful Shading Accent 1" w:uiPriority="71"/>
+    <w:lsdException w:name="Colorful List Accent 1" w:uiPriority="72"/>
+    <w:lsdException w:name="Colorful Grid Accent 1" w:uiPriority="73"/>
+    <w:lsdException w:name="Light Shading Accent 2" w:uiPriority="60"/>
+    <w:lsdException w:name="Light List Accent 2" w:uiPriority="61"/>
+    <w:lsdException w:name="Light Grid Accent 2" w:uiPriority="62"/>
+    <w:lsdException w:name="Medium Shading 1 Accent 2" w:uiPriority="63"/>
+    <w:lsdException w:name="Medium Shading 2 Accent 2" w:uiPriority="64"/>
+    <w:lsdException w:name="Medium List 1 Accent 2" w:uiPriority="65"/>
+    <w:lsdException w:name="Medium List 2 Accent 2" w:uiPriority="66"/>
+    <w:lsdException w:name="Medium Grid 1 Accent 2" w:uiPriority="67"/>
+    <w:lsdException w:name="Medium Grid 2 Accent 2" w:uiPriority="68"/>
+    <w:lsdException w:name="Medium Grid 3 Accent 2" w:uiPriority="69"/>
+    <w:lsdException w:name="Dark List Accent 2" w:uiPriority="70"/>
+    <w:lsdException w:name="Colorful Shading Accent 2" w:uiPriority="71"/>
+    <w:lsdException w:name="Colorful List Accent 2" w:uiPriority="72"/>
+    <w:lsdException w:name="Colorful Grid Accent 2" w:uiPriority="73"/>
+    <w:lsdException w:name="Light Shading Accent 3" w:uiPriority="60"/>
+    <w:lsdException w:name="Light List Accent 3" w:uiPriority="61"/>
+    <w:lsdException w:name="Light Grid Accent 3" w:uiPriority="62"/>
+    <w:lsdException w:name="Medium Shading 1 Accent 3" w:uiPriority="63"/>
+    <w:lsdException w:name="Medium Shading 2 Accent 3" w:uiPriority="64"/>
+    <w:lsdException w:name="Medium List 1 Accent 3" w:uiPriority="65"/>
+    <w:lsdException w:name="Medium List 2 Accent 3" w:uiPriority="66"/>
+    <w:lsdException w:name="Medium Grid 1 Accent 3" w:uiPriority="67"/>
+    <w:lsdException w:name="Medium Grid 2 Accent 3" w:uiPriority="68"/>
+    <w:lsdException w:name="Medium Grid 3 Accent 3" w:uiPriority="69"/>
+    <w:lsdException w:name="Dark List Accent 3" w:uiPriority="70"/>
+    <w:lsdException w:name="Colorful Shading Accent 3" w:uiPriority="71"/>
+    <w:lsdException w:name="Colorful List Accent 3" w:uiPriority="72"/>
+    <w:lsdException w:name="Colorful Grid Accent 3" w:uiPriority="73"/>
+    <w:lsdException w:name="Light Shading Accent 4" w:uiPriority="60"/>
+    <w:lsdException w:name="Light List Accent 4" w:uiPriority="61"/>
+    <w:lsdException w:name="Light Grid Accent 4" w:uiPriority="62"/>
+    <w:lsdException w:name="Medium Shading 1 Accent 4" w:uiPriority="63"/>
+    <w:lsdException w:name="Medium Shading 2 Accent 4" w:uiPriority="64"/>
+    <w:lsdException w:name="Medium List 1 Accent 4" w:uiPriority="65"/>
+    <w:lsdException w:name="Medium List 2 Accent 4" w:uiPriority="66"/>
+    <w:lsdException w:name="Medium Grid 1 Accent 4" w:uiPriority="67"/>
+    <w:lsdException w:name="Medium Grid 2 Accent 4" w:uiPriority="68"/>
+    <w:lsdException w:name="Medium Grid 3 Accent 4" w:uiPriority="69"/>
+    <w:lsdException w:name="Dark List Accent 4" w:uiPriority="70"/>
+    <w:lsdException w:name="Colorful Shading Accent 4" w:uiPriority="71"/>
+    <w:lsdException w:name="Colorful List Accent 4" w:uiPriority="72"/>
+    <w:lsdException w:name="Colorful Grid Accent 4" w:uiPriority="73"/>
+    <w:lsdException w:name="Light Shading Accent 5" w:uiPriority="60"/>
+    <w:lsdException w:name="Light List Accent 5" w:uiPriority="61"/>
+    <w:lsdException w:name="Light Grid Accent 5" w:uiPriority="62"/>
+    <w:lsdException w:name="Medium Shading 1 Accent 5" w:uiPriority="63"/>
+    <w:lsdException w:name="Medium Shading 2 Accent 5" w:uiPriority="64"/>
+    <w:lsdException w:name="Medium List 1 Accent 5" w:uiPriority="65"/>
+    <w:lsdException w:name="Medium List 2 Accent 5" w:uiPriority="66"/>
+    <w:lsdException w:name="Medium Grid 1 Accent 5" w:uiPriority="67"/>
+    <w:lsdException w:name="Medium Grid 2 Accent 5" w:uiPriority="68"/>
+    <w:lsdException w:name="Medium Grid 3 Accent 5" w:uiPriority="69"/>
+    <w:lsdException w:name="Dark List Accent 5" w:uiPriority="70"/>
+    <w:lsdException w:name="Colorful Shading Accent 5" w:uiPriority="71"/>
+    <w:lsdException w:name="Colorful List Accent 5" w:uiPriority="72"/>
+    <w:lsdException w:name="Colorful Grid Accent 5" w:uiPriority="73"/>
+    <w:lsdException w:name="Light Shading Accent 6" w:uiPriority="60"/>
+    <w:lsdException w:name="Light List Accent 6" w:uiPriority="61"/>
+    <w:lsdException w:name="Light Grid Accent 6" w:uiPriority="62"/>
+    <w:lsdException w:name="Medium Shading 1 Accent 6" w:uiPriority="63"/>
+    <w:lsdException w:name="Medium Shading 2 Accent 6" w:uiPriority="64"/>
+    <w:lsdException w:name="Medium List 1 Accent 6" w:uiPriority="65"/>
+    <w:lsdException w:name="Medium List 2 Accent 6" w:uiPriority="66"/>
+    <w:lsdException w:name="Medium Grid 1 Accent 6" w:uiPriority="67"/>
+    <w:lsdException w:name="Medium Grid 2 Accent 6" w:uiPriority="68"/>
+    <w:lsdException w:name="Medium Grid 3 Accent 6" w:uiPriority="69"/>
+    <w:lsdException w:name="Dark List Accent 6" w:uiPriority="70"/>
+    <w:lsdException w:name="Colorful Shading Accent 6" w:uiPriority="71"/>
+    <w:lsdException w:name="Colorful List Accent 6" w:uiPriority="72"/>
+    <w:lsdException w:name="Colorful Grid Accent 6" w:uiPriority="73"/>
+    <w:lsdException w:name="Subtle Emphasis" w:uiPriority="19" w:qFormat="1"/>
+    <w:lsdException w:name="Intense Emphasis" w:uiPriority="21" w:qFormat="1"/>
+    <w:lsdException w:name="Subtle Reference" w:uiPriority="31" w:qFormat="1"/>
+    <w:lsdException w:name="Intense Reference" w:uiPriority="32" w:qFormat="1"/>
+    <w:lsdException w:name="Book Title" w:uiPriority="33" w:qFormat="1"/>
+    <w:lsdException w:name="Bibliography" w:semiHidden="1" w:uiPriority="37" w:unhideWhenUsed="1"/>
+    <w:lsdException w:name="TOC Heading" w:semiHidden="1" w:uiPriority="39" w:unhideWhenUsed="1" w:qFormat="1"/>
+    <w:lsdException w:name="Plain Table 1" w:uiPriority="41"/>
+    <w:lsdException w:name="Plain Table 2" w:uiPriority="42"/>
+    <w:lsdException w:name="Plain Table 3" w:uiPriority="43"/>
+    <w:lsdException w:name="Plain Table 4" w:uiPriority="44"/>
+    <w:lsdException w:name="Plain Table 5" w:uiPriority="45"/>
+    <w:lsdException w:name="Grid Table Light" w:uiPriority="40"/>
+    <w:lsdException w:name="Grid Table 1 Light" w:uiPriority="46"/>
+    <w:lsdException w:name="Grid Table 2" w:uiPriority="47"/>
+    <w:lsdException w:name="Grid Table 3" w:uiPriority="48"/>
+    <w:lsdException w:name="Grid Table 4" w:uiPriority="49"/>
+    <w:lsdException w:name="Grid Table 5 Dark" w:uiPriority="50"/>
+    <w:lsdException w:name="Grid Table 6 Colorful" w:uiPriority="51"/>
+    <w:lsdException w:name="Grid Table 7 Colorful" w:uiPriority="52"/>
+    <w:lsdException w:name="Grid Table 1 Light Accent 1" w:uiPriority="46"/>
+    <w:lsdException w:name="Grid Table 2 Accent 1" w:uiPriority="47"/>
+    <w:lsdException w:name="Grid Table 3 Accent 1" w:uiPriority="48"/>
+    <w:lsdException w:name="Grid Table 4 Accent 1" w:uiPriority="49"/>
+    <w:lsdException w:name="Grid Table 5 Dark Accent 1" w:uiPriority="50"/>
+    <w:lsdException w:name="Grid Table 6 Colorful Accent 1" w:uiPriority="51"/>
+    <w:lsdException w:name="Grid Table 7 Colorful Accent 1" w:uiPriority="52"/>
+    <w:lsdException w:name="Grid Table 1 Light Accent 2" w:uiPriority="46"/>
+    <w:lsdException w:name="Grid Table 2 Accent 2" w:uiPriority="47"/>
+    <w:lsdException w:name="Grid Table 3 Accent 2" w:uiPriority="48"/>
+    <w:lsdException w:name="Grid Table 4 Accent 2" w:uiPriority="49"/>
+    <w:lsdException w:name="Grid Table 5 Dark Accent 2" w:uiPriority="50"/>
+    <w:lsdException w:name="Grid Table 6 Colorful Accent 2" w:uiPriority="51"/>
+    <w:lsdException w:name="Grid Table 7 Colorful Accent 2" w:uiPriority="52"/>
+    <w:lsdException w:name="Grid Table 1 Light Accent 3" w:uiPriority="46"/>
+    <w:lsdException w:name="Grid Table 2 Accent 3" w:uiPriority="47"/>
+    <w:lsdException w:name="Grid Table 3 Accent 3" w:uiPriority="48"/>
+    <w:lsdException w:name="Grid Table 4 Accent 3" w:uiPriority="49"/>
+    <w:lsdException w:name="Grid Table 5 Dark Accent 3" w:uiPriority="50"/>
+    <w:lsdException w:name="Grid Table 6 Colorful Accent 3" w:uiPriority="51"/>
+    <w:lsdException w:name="Grid Table 7 Colorful Accent 3" w:uiPriority="52"/>
+    <w:lsdException w:name="Grid Table 1 Light Accent 4" w:uiPriority="46"/>
+    <w:lsdException w:name="Grid Table 2 Accent 4" w:uiPriority="47"/>
+    <w:lsdException w:name="Grid Table 3 Accent 4" w:uiPriority="48"/>
+    <w:lsdException w:name="Grid Table 4 Accent 4" w:uiPriority="49"/>
+    <w:lsdException w:name="Grid Table 5 Dark Accent 4" w:uiPriority="50"/>
+    <w:lsdException w:name="Grid Table 6 Colorful Accent 4" w:uiPriority="51"/>
+    <w:lsdException w:name="Grid Table 7 Colorful Accent 4" w:uiPriority="52"/>
+    <w:lsdException w:name="Grid Table 1 Light Accent 5" w:uiPriority="46"/>
+    <w:lsdException w:name="Grid Table 2 Accent 5" w:uiPriority="47"/>
+    <w:lsdException w:name="Grid Table 3 Accent 5" w:uiPriority="48"/>
+    <w:lsdException w:name="Grid Table 4 Accent 5" w:uiPriority="49"/>
+    <w:lsdException w:name="Grid Table 5 Dark Accent 5" w:uiPriority="50"/>
+    <w:lsdException w:name="Grid Table 6 Colorful Accent 5" w:uiPriority="51"/>
+    <w:lsdException w:name="Grid Table 7 Colorful Accent 5" w:uiPriority="52"/>
+    <w:lsdException w:name="Grid Table 1 Light Accent 6" w:uiPriority="46"/>
+    <w:lsdException w:name="Grid Table 2 Accent 6" w:uiPriority="47"/>
+    <w:lsdException w:name="Grid Table 3 Accent 6" w:uiPriority="48"/>
+    <w:lsdException w:name="Grid Table 4 Accent 6" w:uiPriority="49"/>
+    <w:lsdException w:name="Grid Table 5 Dark Accent 6" w:uiPriority="50"/>
+    <w:lsdException w:name="Grid Table 6 Colorful Accent 6" w:uiPriority="51"/>
+    <w:lsdException w:name="Grid Table 7 Colorful Accent 6" w:uiPriority="52"/>
+    <w:lsdException w:name="List Table 1 Light" w:uiPriority="46"/>
+    <w:lsdException w:name="List Table 2" w:uiPriority="47"/>
+    <w:lsdException w:name="List Table 3" w:uiPriority="48"/>
+    <w:lsdException w:name="List Table 4" w:uiPriority="49"/>
+    <w:lsdException w:name="List Table 5 Dark" w:uiPriority="50"/>
+    <w:lsdException w:name="List Table 6 Colorful" w:uiPriority="51"/>
+    <w:lsdException w:name="List Table 7 Colorful" w:uiPriority="52"/>
+    <w:lsdException w:name="List Table 1 Light Accent 1" w:uiPriority="46"/>
+    <w:lsdException w:name="List Table 2 Accent 1" w:uiPriority="47"/>
+    <w:lsdException w:name="List Table 3 Accent 1" w:uiPriority="48"/>
+    <w:lsdException w:name="List Table 4 Accent 1" w:uiPriority="49"/>
+    <w:lsdException w:name="List Table 5 Dark Accent 1" w:uiPriority="50"/>
+    <w:lsdException w:name="List Table 6 Colorful Accent 1" w:uiPriority="51"/>
+    <w:lsdException w:name="List Table 7 Colorful Accent 1" w:uiPriority="52"/>
+    <w:lsdException w:name="List Table 1 Light Accent 2" w:uiPriority="46"/>
+    <w:lsdException w:name="List Table 2 Accent 2" w:uiPriority="47"/>
+    <w:lsdException w:name="List Table 3 Accent 2" w:uiPriority="48"/>
+    <w:lsdException w:name="List Table 4 Accent 2" w:uiPriority="49"/>
+    <w:lsdException w:name="List Table 5 Dark Accent 2" w:uiPriority="50"/>
+    <w:lsdException w:name="List Table 6 Colorful Accent 2" w:uiPriority="51"/>
+    <w:lsdException w:name="List Table 7 Colorful Accent 2" w:uiPriority="52"/>
+    <w:lsdException w:name="List Table 1 Light Accent 3" w:uiPriority="46"/>
+    <w:lsdException w:name="List Table 2 Accent 3" w:uiPriority="47"/>
+    <w:lsdException w:name="List Table 3 Accent 3" w:uiPriority="48"/>
+    <w:lsdException w:name="List Table 4 Accent 3" w:uiPriority="49"/>
+    <w:lsdException w:name="List Table 5 Dark Accent 3" w:uiPriority="50"/>
+    <w:lsdException w:name="List Table 6 Colorful Accent 3" w:uiPriority="51"/>
+    <w:lsdException w:name="List Table 7 Colorful Accent 3" w:uiPriority="52"/>
+    <w:lsdException w:name="List Table 1 Light Accent 4" w:uiPriority="46"/>
+    <w:lsdException w:name="List Table 2 Accent 4" w:uiPriority="47"/>
+    <w:lsdException w:name="List Table 3 Accent 4" w:uiPriority="48"/>
+    <w:lsdException w:name="List Table 4 Accent 4" w:uiPriority="49"/>
+    <w:lsdException w:name="List Table 5 Dark Accent 4" w:uiPriority="50"/>
+    <w:lsdException w:name="List Table 6 Colorful Accent 4" w:uiPriority="51"/>
+    <w:lsdException w:name="List Table 7 Colorful Accent 4" w:uiPriority="52"/>
+    <w:lsdException w:name="List Table 1 Light Accent 5" w:uiPriority="46"/>
+    <w:lsdException w:name="List Table 2 Accent 5" w:uiPriority="47"/>
+    <w:lsdException w:name="List Table 3 Accent 5" w:uiPriority="48"/>
+    <w:lsdException w:name="List Table 4 Accent 5" w:uiPriority="49"/>
+    <w:lsdException w:name="List Table 5 Dark Accent 5" w:uiPriority="50"/>
+    <w:lsdException w:name="List Table 6 Colorful Accent 5" w:uiPriority="51"/>
+    <w:lsdException w:name="List Table 7 Colorful Accent 5" w:uiPriority="52"/>
+    <w:lsdException w:name="List Table 1 Light Accent 6" w:uiPriority="46"/>
+    <w:lsdException w:name="List Table 2 Accent 6" w:uiPriority="47"/>
+    <w:lsdException w:name="List Table 3 Accent 6" w:uiPriority="48"/>
+    <w:lsdException w:name="List Table 4 Accent 6" w:uiPriority="49"/>
+    <w:lsdException w:name="List Table 5 Dark Accent 6" w:uiPriority="50"/>
+    <w:lsdException w:name="List Table 6 Colorful Accent 6" w:uiPriority="51"/>
+    <w:lsdException w:name="List Table 7 Colorful Accent 6" w:uiPriority="52"/>
   </w:latentStyles>
   <w:style w:type="paragraph" w:default="1" w:styleId="Normal">
     <w:name w:val="Normal"/>
@@ -17701,7 +18448,6 @@
       <w:spacing w:after="0" w:line="240" w:lineRule="auto"/>
     </w:pPr>
     <w:tblPr>
-      <w:tblInd w:w="0" w:type="dxa"/>
       <w:tblBorders>
         <w:top w:val="single" w:sz="4" w:space="0" w:color="auto"/>
         <w:left w:val="single" w:sz="4" w:space="0" w:color="auto"/>
@@ -17710,12 +18456,6 @@
         <w:insideH w:val="single" w:sz="4" w:space="0" w:color="auto"/>
         <w:insideV w:val="single" w:sz="4" w:space="0" w:color="auto"/>
       </w:tblBorders>
-      <w:tblCellMar>
-        <w:top w:w="0" w:type="dxa"/>
-        <w:left w:w="108" w:type="dxa"/>
-        <w:bottom w:w="0" w:type="dxa"/>
-        <w:right w:w="108" w:type="dxa"/>
-      </w:tblCellMar>
     </w:tblPr>
   </w:style>
   <w:style w:type="character" w:styleId="Hyperlink">
@@ -17866,651 +18606,12 @@
     <w:tblPr>
       <w:tblStyleRowBandSize w:val="1"/>
       <w:tblStyleColBandSize w:val="1"/>
-      <w:tblInd w:w="0" w:type="dxa"/>
       <w:tblBorders>
         <w:top w:val="single" w:sz="8" w:space="0" w:color="000000" w:themeColor="text1"/>
         <w:left w:val="single" w:sz="8" w:space="0" w:color="000000" w:themeColor="text1"/>
         <w:bottom w:val="single" w:sz="8" w:space="0" w:color="000000" w:themeColor="text1"/>
         <w:right w:val="single" w:sz="8" w:space="0" w:color="000000" w:themeColor="text1"/>
       </w:tblBorders>
-      <w:tblCellMar>
-        <w:top w:w="0" w:type="dxa"/>
-        <w:left w:w="108" w:type="dxa"/>
-        <w:bottom w:w="0" w:type="dxa"/>
-        <w:right w:w="108" w:type="dxa"/>
-      </w:tblCellMar>
-    </w:tblPr>
-    <w:tblStylePr w:type="firstRow">
-      <w:pPr>
-        <w:spacing w:before="0" w:after="0" w:line="240" w:lineRule="auto"/>
-      </w:pPr>
-      <w:rPr>
-        <w:b/>
-        <w:bCs/>
-        <w:color w:val="FFFFFF" w:themeColor="background1"/>
-      </w:rPr>
-      <w:tblPr/>
-      <w:tcPr>
-        <w:shd w:val="clear" w:color="auto" w:fill="000000" w:themeFill="text1"/>
-      </w:tcPr>
-    </w:tblStylePr>
-    <w:tblStylePr w:type="lastRow">
-      <w:pPr>
-        <w:spacing w:before="0" w:after="0" w:line="240" w:lineRule="auto"/>
-      </w:pPr>
-      <w:rPr>
-        <w:b/>
-        <w:bCs/>
-      </w:rPr>
-      <w:tblPr/>
-      <w:tcPr>
-        <w:tcBorders>
-          <w:top w:val="double" w:sz="6" w:space="0" w:color="000000" w:themeColor="text1"/>
-          <w:left w:val="single" w:sz="8" w:space="0" w:color="000000" w:themeColor="text1"/>
-          <w:bottom w:val="single" w:sz="8" w:space="0" w:color="000000" w:themeColor="text1"/>
-          <w:right w:val="single" w:sz="8" w:space="0" w:color="000000" w:themeColor="text1"/>
-        </w:tcBorders>
-      </w:tcPr>
-    </w:tblStylePr>
-    <w:tblStylePr w:type="firstCol">
-      <w:rPr>
-        <w:b/>
-        <w:bCs/>
-      </w:rPr>
-    </w:tblStylePr>
-    <w:tblStylePr w:type="lastCol">
-      <w:rPr>
-        <w:b/>
-        <w:bCs/>
-      </w:rPr>
-    </w:tblStylePr>
-    <w:tblStylePr w:type="band1Vert">
-      <w:tblPr/>
-      <w:tcPr>
-        <w:tcBorders>
-          <w:top w:val="single" w:sz="8" w:space="0" w:color="000000" w:themeColor="text1"/>
-          <w:left w:val="single" w:sz="8" w:space="0" w:color="000000" w:themeColor="text1"/>
-          <w:bottom w:val="single" w:sz="8" w:space="0" w:color="000000" w:themeColor="text1"/>
-          <w:right w:val="single" w:sz="8" w:space="0" w:color="000000" w:themeColor="text1"/>
-        </w:tcBorders>
-      </w:tcPr>
-    </w:tblStylePr>
-    <w:tblStylePr w:type="band1Horz">
-      <w:tblPr/>
-      <w:tcPr>
-        <w:tcBorders>
-          <w:top w:val="single" w:sz="8" w:space="0" w:color="000000" w:themeColor="text1"/>
-          <w:left w:val="single" w:sz="8" w:space="0" w:color="000000" w:themeColor="text1"/>
-          <w:bottom w:val="single" w:sz="8" w:space="0" w:color="000000" w:themeColor="text1"/>
-          <w:right w:val="single" w:sz="8" w:space="0" w:color="000000" w:themeColor="text1"/>
-        </w:tcBorders>
-      </w:tcPr>
-    </w:tblStylePr>
-  </w:style>
-  <w:style w:type="character" w:customStyle="1" w:styleId="fontstyle11">
-    <w:name w:val="fontstyle11"/>
-    <w:basedOn w:val="DefaultParagraphFont"/>
-    <w:rsid w:val="001D2CE0"/>
-    <w:rPr>
-      <w:rFonts w:ascii="ArialMT" w:hAnsi="ArialMT" w:hint="default"/>
-      <w:b w:val="0"/>
-      <w:bCs w:val="0"/>
-      <w:i w:val="0"/>
-      <w:iCs w:val="0"/>
-      <w:color w:val="000000"/>
-      <w:sz w:val="22"/>
-      <w:szCs w:val="22"/>
-    </w:rPr>
-  </w:style>
-</w:styles>
-</file>
-
-<file path=word/stylesWithEffects.xml><?xml version="1.0" encoding="utf-8"?>
-<w:styles xmlns:wpc="http://schemas.microsoft.com/office/word/2010/wordprocessingCanvas" xmlns:mc="http://schemas.openxmlformats.org/markup-compatibility/2006" xmlns:o="urn:schemas-microsoft-com:office:office" xmlns:r="http://schemas.openxmlformats.org/officeDocument/2006/relationships" xmlns:m="http://schemas.openxmlformats.org/officeDocument/2006/math" xmlns:v="urn:schemas-microsoft-com:vml" xmlns:wp14="http://schemas.microsoft.com/office/word/2010/wordprocessingDrawing" xmlns:wp="http://schemas.openxmlformats.org/drawingml/2006/wordprocessingDrawing" xmlns:w10="urn:schemas-microsoft-com:office:word" xmlns:w="http://schemas.openxmlformats.org/wordprocessingml/2006/main" xmlns:w14="http://schemas.microsoft.com/office/word/2010/wordml" xmlns:wpg="http://schemas.microsoft.com/office/word/2010/wordprocessingGroup" xmlns:wpi="http://schemas.microsoft.com/office/word/2010/wordprocessingInk" xmlns:wne="http://schemas.microsoft.com/office/word/2006/wordml" xmlns:wps="http://schemas.microsoft.com/office/word/2010/wordprocessingShape" mc:Ignorable="w14 wp14">
-  <w:docDefaults>
-    <w:rPrDefault>
-      <w:rPr>
-        <w:rFonts w:asciiTheme="minorHAnsi" w:eastAsiaTheme="minorHAnsi" w:hAnsiTheme="minorHAnsi" w:cstheme="minorBidi"/>
-        <w:sz w:val="22"/>
-        <w:szCs w:val="22"/>
-        <w:lang w:val="en-US" w:eastAsia="en-US" w:bidi="ar-SA"/>
-      </w:rPr>
-    </w:rPrDefault>
-    <w:pPrDefault>
-      <w:pPr>
-        <w:spacing w:after="160" w:line="259" w:lineRule="auto"/>
-      </w:pPr>
-    </w:pPrDefault>
-  </w:docDefaults>
-  <w:latentStyles w:defLockedState="0" w:defUIPriority="99" w:defSemiHidden="1" w:defUnhideWhenUsed="1" w:defQFormat="0" w:count="267">
-    <w:lsdException w:name="Normal" w:semiHidden="0" w:uiPriority="0" w:unhideWhenUsed="0" w:qFormat="1"/>
-    <w:lsdException w:name="heading 1" w:semiHidden="0" w:uiPriority="9" w:unhideWhenUsed="0" w:qFormat="1"/>
-    <w:lsdException w:name="heading 2" w:uiPriority="9" w:qFormat="1"/>
-    <w:lsdException w:name="heading 3" w:uiPriority="9" w:qFormat="1"/>
-    <w:lsdException w:name="heading 4" w:uiPriority="9" w:qFormat="1"/>
-    <w:lsdException w:name="heading 5" w:uiPriority="9" w:qFormat="1"/>
-    <w:lsdException w:name="heading 6" w:uiPriority="9" w:qFormat="1"/>
-    <w:lsdException w:name="heading 7" w:uiPriority="9" w:qFormat="1"/>
-    <w:lsdException w:name="heading 8" w:uiPriority="9" w:qFormat="1"/>
-    <w:lsdException w:name="heading 9" w:uiPriority="9" w:qFormat="1"/>
-    <w:lsdException w:name="toc 1" w:uiPriority="39"/>
-    <w:lsdException w:name="toc 2" w:uiPriority="39"/>
-    <w:lsdException w:name="toc 3" w:uiPriority="39"/>
-    <w:lsdException w:name="toc 4" w:uiPriority="39"/>
-    <w:lsdException w:name="toc 5" w:uiPriority="39"/>
-    <w:lsdException w:name="toc 6" w:uiPriority="39"/>
-    <w:lsdException w:name="toc 7" w:uiPriority="39"/>
-    <w:lsdException w:name="toc 8" w:uiPriority="39"/>
-    <w:lsdException w:name="toc 9" w:uiPriority="39"/>
-    <w:lsdException w:name="caption" w:uiPriority="35" w:qFormat="1"/>
-    <w:lsdException w:name="Title" w:semiHidden="0" w:uiPriority="10" w:unhideWhenUsed="0" w:qFormat="1"/>
-    <w:lsdException w:name="Default Paragraph Font" w:uiPriority="1"/>
-    <w:lsdException w:name="Subtitle" w:semiHidden="0" w:uiPriority="11" w:unhideWhenUsed="0" w:qFormat="1"/>
-    <w:lsdException w:name="Strong" w:semiHidden="0" w:uiPriority="22" w:unhideWhenUsed="0" w:qFormat="1"/>
-    <w:lsdException w:name="Emphasis" w:semiHidden="0" w:uiPriority="20" w:unhideWhenUsed="0" w:qFormat="1"/>
-    <w:lsdException w:name="Table Grid" w:uiPriority="39"/>
-    <w:lsdException w:name="Placeholder Text" w:unhideWhenUsed="0"/>
-    <w:lsdException w:name="No Spacing" w:semiHidden="0" w:uiPriority="1" w:unhideWhenUsed="0" w:qFormat="1"/>
-    <w:lsdException w:name="Light Shading" w:semiHidden="0" w:uiPriority="60" w:unhideWhenUsed="0"/>
-    <w:lsdException w:name="Light List" w:semiHidden="0" w:uiPriority="61" w:unhideWhenUsed="0"/>
-    <w:lsdException w:name="Light Grid" w:semiHidden="0" w:uiPriority="62" w:unhideWhenUsed="0"/>
-    <w:lsdException w:name="Medium Shading 1" w:semiHidden="0" w:uiPriority="63" w:unhideWhenUsed="0"/>
-    <w:lsdException w:name="Medium Shading 2" w:semiHidden="0" w:uiPriority="64" w:unhideWhenUsed="0"/>
-    <w:lsdException w:name="Medium List 1" w:semiHidden="0" w:uiPriority="65" w:unhideWhenUsed="0"/>
-    <w:lsdException w:name="Medium List 2" w:semiHidden="0" w:uiPriority="66" w:unhideWhenUsed="0"/>
-    <w:lsdException w:name="Medium Grid 1" w:semiHidden="0" w:uiPriority="67" w:unhideWhenUsed="0"/>
-    <w:lsdException w:name="Medium Grid 2" w:semiHidden="0" w:uiPriority="68" w:unhideWhenUsed="0"/>
-    <w:lsdException w:name="Medium Grid 3" w:semiHidden="0" w:uiPriority="69" w:unhideWhenUsed="0"/>
-    <w:lsdException w:name="Dark List" w:semiHidden="0" w:uiPriority="70" w:unhideWhenUsed="0"/>
-    <w:lsdException w:name="Colorful Shading" w:semiHidden="0" w:uiPriority="71" w:unhideWhenUsed="0"/>
-    <w:lsdException w:name="Colorful List" w:semiHidden="0" w:uiPriority="72" w:unhideWhenUsed="0"/>
-    <w:lsdException w:name="Colorful Grid" w:semiHidden="0" w:uiPriority="73" w:unhideWhenUsed="0"/>
-    <w:lsdException w:name="Light Shading Accent 1" w:semiHidden="0" w:uiPriority="60" w:unhideWhenUsed="0"/>
-    <w:lsdException w:name="Light List Accent 1" w:semiHidden="0" w:uiPriority="61" w:unhideWhenUsed="0"/>
-    <w:lsdException w:name="Light Grid Accent 1" w:semiHidden="0" w:uiPriority="62" w:unhideWhenUsed="0"/>
-    <w:lsdException w:name="Medium Shading 1 Accent 1" w:semiHidden="0" w:uiPriority="63" w:unhideWhenUsed="0"/>
-    <w:lsdException w:name="Medium Shading 2 Accent 1" w:semiHidden="0" w:uiPriority="64" w:unhideWhenUsed="0"/>
-    <w:lsdException w:name="Medium List 1 Accent 1" w:semiHidden="0" w:uiPriority="65" w:unhideWhenUsed="0"/>
-    <w:lsdException w:name="Revision" w:unhideWhenUsed="0"/>
-    <w:lsdException w:name="List Paragraph" w:semiHidden="0" w:uiPriority="34" w:unhideWhenUsed="0" w:qFormat="1"/>
-    <w:lsdException w:name="Quote" w:semiHidden="0" w:uiPriority="29" w:unhideWhenUsed="0" w:qFormat="1"/>
-    <w:lsdException w:name="Intense Quote" w:semiHidden="0" w:uiPriority="30" w:unhideWhenUsed="0" w:qFormat="1"/>
-    <w:lsdException w:name="Medium List 2 Accent 1" w:semiHidden="0" w:uiPriority="66" w:unhideWhenUsed="0"/>
-    <w:lsdException w:name="Medium Grid 1 Accent 1" w:semiHidden="0" w:uiPriority="67" w:unhideWhenUsed="0"/>
-    <w:lsdException w:name="Medium Grid 2 Accent 1" w:semiHidden="0" w:uiPriority="68" w:unhideWhenUsed="0"/>
-    <w:lsdException w:name="Medium Grid 3 Accent 1" w:semiHidden="0" w:uiPriority="69" w:unhideWhenUsed="0"/>
-    <w:lsdException w:name="Dark List Accent 1" w:semiHidden="0" w:uiPriority="70" w:unhideWhenUsed="0"/>
-    <w:lsdException w:name="Colorful Shading Accent 1" w:semiHidden="0" w:uiPriority="71" w:unhideWhenUsed="0"/>
-    <w:lsdException w:name="Colorful List Accent 1" w:semiHidden="0" w:uiPriority="72" w:unhideWhenUsed="0"/>
-    <w:lsdException w:name="Colorful Grid Accent 1" w:semiHidden="0" w:uiPriority="73" w:unhideWhenUsed="0"/>
-    <w:lsdException w:name="Light Shading Accent 2" w:semiHidden="0" w:uiPriority="60" w:unhideWhenUsed="0"/>
-    <w:lsdException w:name="Light List Accent 2" w:semiHidden="0" w:uiPriority="61" w:unhideWhenUsed="0"/>
-    <w:lsdException w:name="Light Grid Accent 2" w:semiHidden="0" w:uiPriority="62" w:unhideWhenUsed="0"/>
-    <w:lsdException w:name="Medium Shading 1 Accent 2" w:semiHidden="0" w:uiPriority="63" w:unhideWhenUsed="0"/>
-    <w:lsdException w:name="Medium Shading 2 Accent 2" w:semiHidden="0" w:uiPriority="64" w:unhideWhenUsed="0"/>
-    <w:lsdException w:name="Medium List 1 Accent 2" w:semiHidden="0" w:uiPriority="65" w:unhideWhenUsed="0"/>
-    <w:lsdException w:name="Medium List 2 Accent 2" w:semiHidden="0" w:uiPriority="66" w:unhideWhenUsed="0"/>
-    <w:lsdException w:name="Medium Grid 1 Accent 2" w:semiHidden="0" w:uiPriority="67" w:unhideWhenUsed="0"/>
-    <w:lsdException w:name="Medium Grid 2 Accent 2" w:semiHidden="0" w:uiPriority="68" w:unhideWhenUsed="0"/>
-    <w:lsdException w:name="Medium Grid 3 Accent 2" w:semiHidden="0" w:uiPriority="69" w:unhideWhenUsed="0"/>
-    <w:lsdException w:name="Dark List Accent 2" w:semiHidden="0" w:uiPriority="70" w:unhideWhenUsed="0"/>
-    <w:lsdException w:name="Colorful Shading Accent 2" w:semiHidden="0" w:uiPriority="71" w:unhideWhenUsed="0"/>
-    <w:lsdException w:name="Colorful List Accent 2" w:semiHidden="0" w:uiPriority="72" w:unhideWhenUsed="0"/>
-    <w:lsdException w:name="Colorful Grid Accent 2" w:semiHidden="0" w:uiPriority="73" w:unhideWhenUsed="0"/>
-    <w:lsdException w:name="Light Shading Accent 3" w:semiHidden="0" w:uiPriority="60" w:unhideWhenUsed="0"/>
-    <w:lsdException w:name="Light List Accent 3" w:semiHidden="0" w:uiPriority="61" w:unhideWhenUsed="0"/>
-    <w:lsdException w:name="Light Grid Accent 3" w:semiHidden="0" w:uiPriority="62" w:unhideWhenUsed="0"/>
-    <w:lsdException w:name="Medium Shading 1 Accent 3" w:semiHidden="0" w:uiPriority="63" w:unhideWhenUsed="0"/>
-    <w:lsdException w:name="Medium Shading 2 Accent 3" w:semiHidden="0" w:uiPriority="64" w:unhideWhenUsed="0"/>
-    <w:lsdException w:name="Medium List 1 Accent 3" w:semiHidden="0" w:uiPriority="65" w:unhideWhenUsed="0"/>
-    <w:lsdException w:name="Medium List 2 Accent 3" w:semiHidden="0" w:uiPriority="66" w:unhideWhenUsed="0"/>
-    <w:lsdException w:name="Medium Grid 1 Accent 3" w:semiHidden="0" w:uiPriority="67" w:unhideWhenUsed="0"/>
-    <w:lsdException w:name="Medium Grid 2 Accent 3" w:semiHidden="0" w:uiPriority="68" w:unhideWhenUsed="0"/>
-    <w:lsdException w:name="Medium Grid 3 Accent 3" w:semiHidden="0" w:uiPriority="69" w:unhideWhenUsed="0"/>
-    <w:lsdException w:name="Dark List Accent 3" w:semiHidden="0" w:uiPriority="70" w:unhideWhenUsed="0"/>
-    <w:lsdException w:name="Colorful Shading Accent 3" w:semiHidden="0" w:uiPriority="71" w:unhideWhenUsed="0"/>
-    <w:lsdException w:name="Colorful List Accent 3" w:semiHidden="0" w:uiPriority="72" w:unhideWhenUsed="0"/>
-    <w:lsdException w:name="Colorful Grid Accent 3" w:semiHidden="0" w:uiPriority="73" w:unhideWhenUsed="0"/>
-    <w:lsdException w:name="Light Shading Accent 4" w:semiHidden="0" w:uiPriority="60" w:unhideWhenUsed="0"/>
-    <w:lsdException w:name="Light List Accent 4" w:semiHidden="0" w:uiPriority="61" w:unhideWhenUsed="0"/>
-    <w:lsdException w:name="Light Grid Accent 4" w:semiHidden="0" w:uiPriority="62" w:unhideWhenUsed="0"/>
-    <w:lsdException w:name="Medium Shading 1 Accent 4" w:semiHidden="0" w:uiPriority="63" w:unhideWhenUsed="0"/>
-    <w:lsdException w:name="Medium Shading 2 Accent 4" w:semiHidden="0" w:uiPriority="64" w:unhideWhenUsed="0"/>
-    <w:lsdException w:name="Medium List 1 Accent 4" w:semiHidden="0" w:uiPriority="65" w:unhideWhenUsed="0"/>
-    <w:lsdException w:name="Medium List 2 Accent 4" w:semiHidden="0" w:uiPriority="66" w:unhideWhenUsed="0"/>
-    <w:lsdException w:name="Medium Grid 1 Accent 4" w:semiHidden="0" w:uiPriority="67" w:unhideWhenUsed="0"/>
-    <w:lsdException w:name="Medium Grid 2 Accent 4" w:semiHidden="0" w:uiPriority="68" w:unhideWhenUsed="0"/>
-    <w:lsdException w:name="Medium Grid 3 Accent 4" w:semiHidden="0" w:uiPriority="69" w:unhideWhenUsed="0"/>
-    <w:lsdException w:name="Dark List Accent 4" w:semiHidden="0" w:uiPriority="70" w:unhideWhenUsed="0"/>
-    <w:lsdException w:name="Colorful Shading Accent 4" w:semiHidden="0" w:uiPriority="71" w:unhideWhenUsed="0"/>
-    <w:lsdException w:name="Colorful List Accent 4" w:semiHidden="0" w:uiPriority="72" w:unhideWhenUsed="0"/>
-    <w:lsdException w:name="Colorful Grid Accent 4" w:semiHidden="0" w:uiPriority="73" w:unhideWhenUsed="0"/>
-    <w:lsdException w:name="Light Shading Accent 5" w:semiHidden="0" w:uiPriority="60" w:unhideWhenUsed="0"/>
-    <w:lsdException w:name="Light List Accent 5" w:semiHidden="0" w:uiPriority="61" w:unhideWhenUsed="0"/>
-    <w:lsdException w:name="Light Grid Accent 5" w:semiHidden="0" w:uiPriority="62" w:unhideWhenUsed="0"/>
-    <w:lsdException w:name="Medium Shading 1 Accent 5" w:semiHidden="0" w:uiPriority="63" w:unhideWhenUsed="0"/>
-    <w:lsdException w:name="Medium Shading 2 Accent 5" w:semiHidden="0" w:uiPriority="64" w:unhideWhenUsed="0"/>
-    <w:lsdException w:name="Medium List 1 Accent 5" w:semiHidden="0" w:uiPriority="65" w:unhideWhenUsed="0"/>
-    <w:lsdException w:name="Medium List 2 Accent 5" w:semiHidden="0" w:uiPriority="66" w:unhideWhenUsed="0"/>
-    <w:lsdException w:name="Medium Grid 1 Accent 5" w:semiHidden="0" w:uiPriority="67" w:unhideWhenUsed="0"/>
-    <w:lsdException w:name="Medium Grid 2 Accent 5" w:semiHidden="0" w:uiPriority="68" w:unhideWhenUsed="0"/>
-    <w:lsdException w:name="Medium Grid 3 Accent 5" w:semiHidden="0" w:uiPriority="69" w:unhideWhenUsed="0"/>
-    <w:lsdException w:name="Dark List Accent 5" w:semiHidden="0" w:uiPriority="70" w:unhideWhenUsed="0"/>
-    <w:lsdException w:name="Colorful Shading Accent 5" w:semiHidden="0" w:uiPriority="71" w:unhideWhenUsed="0"/>
-    <w:lsdException w:name="Colorful List Accent 5" w:semiHidden="0" w:uiPriority="72" w:unhideWhenUsed="0"/>
-    <w:lsdException w:name="Colorful Grid Accent 5" w:semiHidden="0" w:uiPriority="73" w:unhideWhenUsed="0"/>
-    <w:lsdException w:name="Light Shading Accent 6" w:semiHidden="0" w:uiPriority="60" w:unhideWhenUsed="0"/>
-    <w:lsdException w:name="Light List Accent 6" w:semiHidden="0" w:uiPriority="61" w:unhideWhenUsed="0"/>
-    <w:lsdException w:name="Light Grid Accent 6" w:semiHidden="0" w:uiPriority="62" w:unhideWhenUsed="0"/>
-    <w:lsdException w:name="Medium Shading 1 Accent 6" w:semiHidden="0" w:uiPriority="63" w:unhideWhenUsed="0"/>
-    <w:lsdException w:name="Medium Shading 2 Accent 6" w:semiHidden="0" w:uiPriority="64" w:unhideWhenUsed="0"/>
-    <w:lsdException w:name="Medium List 1 Accent 6" w:semiHidden="0" w:uiPriority="65" w:unhideWhenUsed="0"/>
-    <w:lsdException w:name="Medium List 2 Accent 6" w:semiHidden="0" w:uiPriority="66" w:unhideWhenUsed="0"/>
-    <w:lsdException w:name="Medium Grid 1 Accent 6" w:semiHidden="0" w:uiPriority="67" w:unhideWhenUsed="0"/>
-    <w:lsdException w:name="Medium Grid 2 Accent 6" w:semiHidden="0" w:uiPriority="68" w:unhideWhenUsed="0"/>
-    <w:lsdException w:name="Medium Grid 3 Accent 6" w:semiHidden="0" w:uiPriority="69" w:unhideWhenUsed="0"/>
-    <w:lsdException w:name="Dark List Accent 6" w:semiHidden="0" w:uiPriority="70" w:unhideWhenUsed="0"/>
-    <w:lsdException w:name="Colorful Shading Accent 6" w:semiHidden="0" w:uiPriority="71" w:unhideWhenUsed="0"/>
-    <w:lsdException w:name="Colorful List Accent 6" w:semiHidden="0" w:uiPriority="72" w:unhideWhenUsed="0"/>
-    <w:lsdException w:name="Colorful Grid Accent 6" w:semiHidden="0" w:uiPriority="73" w:unhideWhenUsed="0"/>
-    <w:lsdException w:name="Subtle Emphasis" w:semiHidden="0" w:uiPriority="19" w:unhideWhenUsed="0" w:qFormat="1"/>
-    <w:lsdException w:name="Intense Emphasis" w:semiHidden="0" w:uiPriority="21" w:unhideWhenUsed="0" w:qFormat="1"/>
-    <w:lsdException w:name="Subtle Reference" w:semiHidden="0" w:uiPriority="31" w:unhideWhenUsed="0" w:qFormat="1"/>
-    <w:lsdException w:name="Intense Reference" w:semiHidden="0" w:uiPriority="32" w:unhideWhenUsed="0" w:qFormat="1"/>
-    <w:lsdException w:name="Book Title" w:semiHidden="0" w:uiPriority="33" w:unhideWhenUsed="0" w:qFormat="1"/>
-    <w:lsdException w:name="Bibliography" w:uiPriority="37"/>
-    <w:lsdException w:name="TOC Heading" w:uiPriority="39" w:qFormat="1"/>
-  </w:latentStyles>
-  <w:style w:type="paragraph" w:default="1" w:styleId="Normal">
-    <w:name w:val="Normal"/>
-    <w:qFormat/>
-    <w:rsid w:val="00D64D15"/>
-    <w:rPr>
-      <w:rFonts w:ascii="Times New Roman" w:hAnsi="Times New Roman" w:cs="Times New Roman"/>
-      <w:sz w:val="24"/>
-      <w:szCs w:val="24"/>
-    </w:rPr>
-  </w:style>
-  <w:style w:type="paragraph" w:styleId="Heading1">
-    <w:name w:val="heading 1"/>
-    <w:basedOn w:val="Normal"/>
-    <w:next w:val="Normal"/>
-    <w:link w:val="Heading1Char"/>
-    <w:uiPriority w:val="9"/>
-    <w:qFormat/>
-    <w:rsid w:val="00120612"/>
-    <w:pPr>
-      <w:keepNext/>
-      <w:keepLines/>
-      <w:spacing w:before="240" w:after="0"/>
-      <w:outlineLvl w:val="0"/>
-    </w:pPr>
-    <w:rPr>
-      <w:rFonts w:eastAsiaTheme="minorEastAsia"/>
-      <w:color w:val="FF0000"/>
-      <w:sz w:val="32"/>
-      <w:szCs w:val="32"/>
-      <w:lang w:val="pt-PT"/>
-    </w:rPr>
-  </w:style>
-  <w:style w:type="paragraph" w:styleId="Heading2">
-    <w:name w:val="heading 2"/>
-    <w:basedOn w:val="Normal"/>
-    <w:next w:val="Normal"/>
-    <w:link w:val="Heading2Char"/>
-    <w:uiPriority w:val="9"/>
-    <w:unhideWhenUsed/>
-    <w:qFormat/>
-    <w:rsid w:val="00D312EB"/>
-    <w:pPr>
-      <w:keepNext/>
-      <w:keepLines/>
-      <w:spacing w:before="40" w:after="0"/>
-      <w:outlineLvl w:val="1"/>
-    </w:pPr>
-    <w:rPr>
-      <w:rFonts w:eastAsiaTheme="majorEastAsia"/>
-      <w:color w:val="C00000"/>
-      <w:sz w:val="28"/>
-      <w:szCs w:val="28"/>
-    </w:rPr>
-  </w:style>
-  <w:style w:type="paragraph" w:styleId="Heading3">
-    <w:name w:val="heading 3"/>
-    <w:basedOn w:val="Normal"/>
-    <w:next w:val="Normal"/>
-    <w:link w:val="Heading3Char"/>
-    <w:uiPriority w:val="9"/>
-    <w:unhideWhenUsed/>
-    <w:qFormat/>
-    <w:rsid w:val="00630973"/>
-    <w:pPr>
-      <w:keepNext/>
-      <w:keepLines/>
-      <w:spacing w:before="40" w:after="0"/>
-      <w:outlineLvl w:val="2"/>
-    </w:pPr>
-    <w:rPr>
-      <w:rFonts w:eastAsiaTheme="majorEastAsia"/>
-      <w:color w:val="990000"/>
-    </w:rPr>
-  </w:style>
-  <w:style w:type="paragraph" w:styleId="Heading4">
-    <w:name w:val="heading 4"/>
-    <w:basedOn w:val="Normal"/>
-    <w:next w:val="Normal"/>
-    <w:link w:val="Heading4Char"/>
-    <w:uiPriority w:val="9"/>
-    <w:unhideWhenUsed/>
-    <w:qFormat/>
-    <w:rsid w:val="00034E0F"/>
-    <w:pPr>
-      <w:keepNext/>
-      <w:keepLines/>
-      <w:spacing w:before="40" w:after="0"/>
-      <w:outlineLvl w:val="3"/>
-    </w:pPr>
-    <w:rPr>
-      <w:rFonts w:eastAsiaTheme="majorEastAsia"/>
-      <w:b/>
-      <w:iCs/>
-      <w:lang w:val="pt-PT"/>
-    </w:rPr>
-  </w:style>
-  <w:style w:type="character" w:default="1" w:styleId="DefaultParagraphFont">
-    <w:name w:val="Default Paragraph Font"/>
-    <w:uiPriority w:val="1"/>
-    <w:semiHidden/>
-    <w:unhideWhenUsed/>
-  </w:style>
-  <w:style w:type="table" w:default="1" w:styleId="TableNormal">
-    <w:name w:val="Normal Table"/>
-    <w:uiPriority w:val="99"/>
-    <w:semiHidden/>
-    <w:unhideWhenUsed/>
-    <w:tblPr>
-      <w:tblInd w:w="0" w:type="dxa"/>
-      <w:tblCellMar>
-        <w:top w:w="0" w:type="dxa"/>
-        <w:left w:w="108" w:type="dxa"/>
-        <w:bottom w:w="0" w:type="dxa"/>
-        <w:right w:w="108" w:type="dxa"/>
-      </w:tblCellMar>
-    </w:tblPr>
-  </w:style>
-  <w:style w:type="numbering" w:default="1" w:styleId="NoList">
-    <w:name w:val="No List"/>
-    <w:uiPriority w:val="99"/>
-    <w:semiHidden/>
-    <w:unhideWhenUsed/>
-  </w:style>
-  <w:style w:type="paragraph" w:customStyle="1" w:styleId="TNR">
-    <w:name w:val="TNR"/>
-    <w:basedOn w:val="Normal"/>
-    <w:link w:val="TNRChar"/>
-    <w:qFormat/>
-    <w:rsid w:val="00D105B2"/>
-  </w:style>
-  <w:style w:type="character" w:customStyle="1" w:styleId="TNRChar">
-    <w:name w:val="TNR Char"/>
-    <w:basedOn w:val="DefaultParagraphFont"/>
-    <w:link w:val="TNR"/>
-    <w:rsid w:val="00D105B2"/>
-    <w:rPr>
-      <w:rFonts w:ascii="Times New Roman" w:hAnsi="Times New Roman"/>
-      <w:sz w:val="24"/>
-    </w:rPr>
-  </w:style>
-  <w:style w:type="character" w:customStyle="1" w:styleId="Heading1Char">
-    <w:name w:val="Heading 1 Char"/>
-    <w:basedOn w:val="DefaultParagraphFont"/>
-    <w:link w:val="Heading1"/>
-    <w:uiPriority w:val="9"/>
-    <w:rsid w:val="00120612"/>
-    <w:rPr>
-      <w:rFonts w:ascii="Times New Roman" w:eastAsiaTheme="minorEastAsia" w:hAnsi="Times New Roman" w:cs="Times New Roman"/>
-      <w:color w:val="FF0000"/>
-      <w:sz w:val="32"/>
-      <w:szCs w:val="32"/>
-      <w:lang w:val="pt-PT"/>
-    </w:rPr>
-  </w:style>
-  <w:style w:type="character" w:customStyle="1" w:styleId="Heading2Char">
-    <w:name w:val="Heading 2 Char"/>
-    <w:basedOn w:val="DefaultParagraphFont"/>
-    <w:link w:val="Heading2"/>
-    <w:uiPriority w:val="9"/>
-    <w:rsid w:val="00D312EB"/>
-    <w:rPr>
-      <w:rFonts w:ascii="Times New Roman" w:eastAsiaTheme="majorEastAsia" w:hAnsi="Times New Roman" w:cs="Times New Roman"/>
-      <w:color w:val="C00000"/>
-      <w:sz w:val="28"/>
-      <w:szCs w:val="28"/>
-    </w:rPr>
-  </w:style>
-  <w:style w:type="character" w:customStyle="1" w:styleId="Heading3Char">
-    <w:name w:val="Heading 3 Char"/>
-    <w:basedOn w:val="DefaultParagraphFont"/>
-    <w:link w:val="Heading3"/>
-    <w:uiPriority w:val="9"/>
-    <w:rsid w:val="00630973"/>
-    <w:rPr>
-      <w:rFonts w:ascii="Times New Roman" w:eastAsiaTheme="majorEastAsia" w:hAnsi="Times New Roman" w:cs="Times New Roman"/>
-      <w:color w:val="990000"/>
-      <w:sz w:val="24"/>
-      <w:szCs w:val="24"/>
-    </w:rPr>
-  </w:style>
-  <w:style w:type="paragraph" w:styleId="NoSpacing">
-    <w:name w:val="No Spacing"/>
-    <w:link w:val="NoSpacingChar"/>
-    <w:uiPriority w:val="1"/>
-    <w:qFormat/>
-    <w:rsid w:val="00264318"/>
-    <w:pPr>
-      <w:spacing w:after="0" w:line="240" w:lineRule="auto"/>
-    </w:pPr>
-    <w:rPr>
-      <w:rFonts w:eastAsiaTheme="minorEastAsia"/>
-    </w:rPr>
-  </w:style>
-  <w:style w:type="character" w:customStyle="1" w:styleId="NoSpacingChar">
-    <w:name w:val="No Spacing Char"/>
-    <w:basedOn w:val="DefaultParagraphFont"/>
-    <w:link w:val="NoSpacing"/>
-    <w:uiPriority w:val="1"/>
-    <w:rsid w:val="00264318"/>
-    <w:rPr>
-      <w:rFonts w:eastAsiaTheme="minorEastAsia"/>
-    </w:rPr>
-  </w:style>
-  <w:style w:type="table" w:styleId="TableGrid">
-    <w:name w:val="Table Grid"/>
-    <w:basedOn w:val="TableNormal"/>
-    <w:uiPriority w:val="39"/>
-    <w:rsid w:val="0075156A"/>
-    <w:pPr>
-      <w:spacing w:after="0" w:line="240" w:lineRule="auto"/>
-    </w:pPr>
-    <w:tblPr>
-      <w:tblInd w:w="0" w:type="dxa"/>
-      <w:tblBorders>
-        <w:top w:val="single" w:sz="4" w:space="0" w:color="auto"/>
-        <w:left w:val="single" w:sz="4" w:space="0" w:color="auto"/>
-        <w:bottom w:val="single" w:sz="4" w:space="0" w:color="auto"/>
-        <w:right w:val="single" w:sz="4" w:space="0" w:color="auto"/>
-        <w:insideH w:val="single" w:sz="4" w:space="0" w:color="auto"/>
-        <w:insideV w:val="single" w:sz="4" w:space="0" w:color="auto"/>
-      </w:tblBorders>
-      <w:tblCellMar>
-        <w:top w:w="0" w:type="dxa"/>
-        <w:left w:w="108" w:type="dxa"/>
-        <w:bottom w:w="0" w:type="dxa"/>
-        <w:right w:w="108" w:type="dxa"/>
-      </w:tblCellMar>
-    </w:tblPr>
-  </w:style>
-  <w:style w:type="character" w:styleId="Hyperlink">
-    <w:name w:val="Hyperlink"/>
-    <w:basedOn w:val="DefaultParagraphFont"/>
-    <w:uiPriority w:val="99"/>
-    <w:unhideWhenUsed/>
-    <w:rsid w:val="00413324"/>
-    <w:rPr>
-      <w:color w:val="0563C1" w:themeColor="hyperlink"/>
-      <w:u w:val="single"/>
-    </w:rPr>
-  </w:style>
-  <w:style w:type="paragraph" w:styleId="TOCHeading">
-    <w:name w:val="TOC Heading"/>
-    <w:basedOn w:val="Heading1"/>
-    <w:next w:val="Normal"/>
-    <w:uiPriority w:val="39"/>
-    <w:unhideWhenUsed/>
-    <w:qFormat/>
-    <w:rsid w:val="00413324"/>
-    <w:pPr>
-      <w:outlineLvl w:val="9"/>
-    </w:pPr>
-    <w:rPr>
-      <w:rFonts w:asciiTheme="majorHAnsi" w:eastAsiaTheme="majorEastAsia" w:hAnsiTheme="majorHAnsi" w:cstheme="majorBidi"/>
-      <w:b/>
-      <w:color w:val="385623" w:themeColor="accent6" w:themeShade="80"/>
-      <w:lang w:val="en-US"/>
-    </w:rPr>
-  </w:style>
-  <w:style w:type="paragraph" w:styleId="TOC1">
-    <w:name w:val="toc 1"/>
-    <w:basedOn w:val="Normal"/>
-    <w:next w:val="Normal"/>
-    <w:autoRedefine/>
-    <w:uiPriority w:val="39"/>
-    <w:unhideWhenUsed/>
-    <w:rsid w:val="00413324"/>
-    <w:pPr>
-      <w:spacing w:after="100"/>
-    </w:pPr>
-    <w:rPr>
-      <w:rFonts w:asciiTheme="minorHAnsi" w:hAnsiTheme="minorHAnsi" w:cstheme="minorBidi"/>
-      <w:sz w:val="22"/>
-      <w:szCs w:val="22"/>
-      <w:lang w:val="en-GB"/>
-    </w:rPr>
-  </w:style>
-  <w:style w:type="paragraph" w:styleId="TOC2">
-    <w:name w:val="toc 2"/>
-    <w:basedOn w:val="Normal"/>
-    <w:next w:val="Normal"/>
-    <w:autoRedefine/>
-    <w:uiPriority w:val="39"/>
-    <w:unhideWhenUsed/>
-    <w:rsid w:val="00413324"/>
-    <w:pPr>
-      <w:spacing w:after="100"/>
-      <w:ind w:left="220"/>
-    </w:pPr>
-    <w:rPr>
-      <w:rFonts w:asciiTheme="minorHAnsi" w:hAnsiTheme="minorHAnsi" w:cstheme="minorBidi"/>
-      <w:sz w:val="22"/>
-      <w:szCs w:val="22"/>
-      <w:lang w:val="en-GB"/>
-    </w:rPr>
-  </w:style>
-  <w:style w:type="character" w:customStyle="1" w:styleId="Heading4Char">
-    <w:name w:val="Heading 4 Char"/>
-    <w:basedOn w:val="DefaultParagraphFont"/>
-    <w:link w:val="Heading4"/>
-    <w:uiPriority w:val="9"/>
-    <w:rsid w:val="00034E0F"/>
-    <w:rPr>
-      <w:rFonts w:ascii="Times New Roman" w:eastAsiaTheme="majorEastAsia" w:hAnsi="Times New Roman" w:cs="Times New Roman"/>
-      <w:b/>
-      <w:iCs/>
-      <w:sz w:val="24"/>
-      <w:szCs w:val="24"/>
-      <w:lang w:val="pt-PT"/>
-    </w:rPr>
-  </w:style>
-  <w:style w:type="paragraph" w:styleId="ListParagraph">
-    <w:name w:val="List Paragraph"/>
-    <w:basedOn w:val="Normal"/>
-    <w:uiPriority w:val="34"/>
-    <w:qFormat/>
-    <w:rsid w:val="00034E0F"/>
-    <w:pPr>
-      <w:ind w:left="720"/>
-      <w:contextualSpacing/>
-    </w:pPr>
-  </w:style>
-  <w:style w:type="paragraph" w:styleId="BalloonText">
-    <w:name w:val="Balloon Text"/>
-    <w:basedOn w:val="Normal"/>
-    <w:link w:val="BalloonTextChar"/>
-    <w:uiPriority w:val="99"/>
-    <w:semiHidden/>
-    <w:unhideWhenUsed/>
-    <w:rsid w:val="006374F5"/>
-    <w:pPr>
-      <w:spacing w:after="0" w:line="240" w:lineRule="auto"/>
-    </w:pPr>
-    <w:rPr>
-      <w:rFonts w:ascii="Tahoma" w:hAnsi="Tahoma" w:cs="Tahoma"/>
-      <w:sz w:val="16"/>
-      <w:szCs w:val="16"/>
-    </w:rPr>
-  </w:style>
-  <w:style w:type="character" w:customStyle="1" w:styleId="BalloonTextChar">
-    <w:name w:val="Balloon Text Char"/>
-    <w:basedOn w:val="DefaultParagraphFont"/>
-    <w:link w:val="BalloonText"/>
-    <w:uiPriority w:val="99"/>
-    <w:semiHidden/>
-    <w:rsid w:val="006374F5"/>
-    <w:rPr>
-      <w:rFonts w:ascii="Tahoma" w:hAnsi="Tahoma" w:cs="Tahoma"/>
-      <w:sz w:val="16"/>
-      <w:szCs w:val="16"/>
-    </w:rPr>
-  </w:style>
-  <w:style w:type="character" w:customStyle="1" w:styleId="fontstyle01">
-    <w:name w:val="fontstyle01"/>
-    <w:basedOn w:val="DefaultParagraphFont"/>
-    <w:rsid w:val="00FE5F12"/>
-    <w:rPr>
-      <w:rFonts w:ascii="ArialMT" w:hAnsi="ArialMT" w:hint="default"/>
-      <w:b w:val="0"/>
-      <w:bCs w:val="0"/>
-      <w:i w:val="0"/>
-      <w:iCs w:val="0"/>
-      <w:color w:val="000000"/>
-      <w:sz w:val="22"/>
-      <w:szCs w:val="22"/>
-    </w:rPr>
-  </w:style>
-  <w:style w:type="table" w:styleId="LightList">
-    <w:name w:val="Light List"/>
-    <w:basedOn w:val="TableNormal"/>
-    <w:uiPriority w:val="61"/>
-    <w:rsid w:val="00B65752"/>
-    <w:pPr>
-      <w:spacing w:after="0" w:line="240" w:lineRule="auto"/>
-    </w:pPr>
-    <w:tblPr>
-      <w:tblStyleRowBandSize w:val="1"/>
-      <w:tblStyleColBandSize w:val="1"/>
-      <w:tblInd w:w="0" w:type="dxa"/>
-      <w:tblBorders>
-        <w:top w:val="single" w:sz="8" w:space="0" w:color="000000" w:themeColor="text1"/>
-        <w:left w:val="single" w:sz="8" w:space="0" w:color="000000" w:themeColor="text1"/>
-        <w:bottom w:val="single" w:sz="8" w:space="0" w:color="000000" w:themeColor="text1"/>
-        <w:right w:val="single" w:sz="8" w:space="0" w:color="000000" w:themeColor="text1"/>
-      </w:tblBorders>
-      <w:tblCellMar>
-        <w:top w:w="0" w:type="dxa"/>
-        <w:left w:w="108" w:type="dxa"/>
-        <w:bottom w:w="0" w:type="dxa"/>
-        <w:right w:w="108" w:type="dxa"/>
-      </w:tblCellMar>
     </w:tblPr>
     <w:tblStylePr w:type="firstRow">
       <w:pPr>
@@ -19134,7 +19235,7 @@
   <a:extraClrSchemeLst/>
   <a:extLst>
     <a:ext uri="{05A4C25C-085E-4340-85A3-A5531E510DB2}">
-      <thm15:themeFamily xmlns="" xmlns:thm15="http://schemas.microsoft.com/office/thememl/2012/main" name="Office Theme" id="{62F939B6-93AF-4DB8-9C6B-D6C7DFDC589F}" vid="{4A3C46E8-61CC-4603-A589-7422A47A8E4A}"/>
+      <thm15:themeFamily xmlns:thm15="http://schemas.microsoft.com/office/thememl/2012/main" name="Office Theme" id="{62F939B6-93AF-4DB8-9C6B-D6C7DFDC589F}" vid="{4A3C46E8-61CC-4603-A589-7422A47A8E4A}"/>
     </a:ext>
   </a:extLst>
 </a:theme>
@@ -19145,7 +19246,7 @@
 </file>
 
 <file path=customXml/itemProps1.xml><?xml version="1.0" encoding="utf-8"?>
-<ds:datastoreItem xmlns:ds="http://schemas.openxmlformats.org/officeDocument/2006/customXml" ds:itemID="{520CA1BD-1EE8-410D-A740-621B6389022B}">
+<ds:datastoreItem xmlns:ds="http://schemas.openxmlformats.org/officeDocument/2006/customXml" ds:itemID="{E56D2D9A-FEF4-4AE8-B6EF-A0CB28C542EE}">
   <ds:schemaRefs>
     <ds:schemaRef ds:uri="http://schemas.openxmlformats.org/officeDocument/2006/bibliography"/>
   </ds:schemaRefs>

</xml_diff>